<commit_message>
Editing naacl 2019 templates
</commit_message>
<xml_diff>
--- a/paper_styles/word/naaclhlt2019-word.docx
+++ b/paper_styles/word/naaclhlt2019-word.docx
@@ -1,6 +1,6 @@
 
 <file path=word/document.xml><?xml version="1.0" encoding="utf-8"?>
-<w:document xmlns:wpc="http://schemas.microsoft.com/office/word/2010/wordprocessingCanvas" xmlns:cx="http://schemas.microsoft.com/office/drawing/2014/chartex" xmlns:cx1="http://schemas.microsoft.com/office/drawing/2015/9/8/chartex" xmlns:cx2="http://schemas.microsoft.com/office/drawing/2015/10/21/chartex" xmlns:cx3="http://schemas.microsoft.com/office/drawing/2016/5/9/chartex" xmlns:cx4="http://schemas.microsoft.com/office/drawing/2016/5/10/chartex" xmlns:cx5="http://schemas.microsoft.com/office/drawing/2016/5/11/chartex" xmlns:cx6="http://schemas.microsoft.com/office/drawing/2016/5/12/chartex" xmlns:cx7="http://schemas.microsoft.com/office/drawing/2016/5/13/chartex" xmlns:cx8="http://schemas.microsoft.com/office/drawing/2016/5/14/chartex" xmlns:mc="http://schemas.openxmlformats.org/markup-compatibility/2006" xmlns:aink="http://schemas.microsoft.com/office/drawing/2016/ink" xmlns:am3d="http://schemas.microsoft.com/office/drawing/2017/model3d" xmlns:o="urn:schemas-microsoft-com:office:office" xmlns:r="http://schemas.openxmlformats.org/officeDocument/2006/relationships" xmlns:m="http://schemas.openxmlformats.org/officeDocument/2006/math" xmlns:v="urn:schemas-microsoft-com:vml" xmlns:wp14="http://schemas.microsoft.com/office/word/2010/wordprocessingDrawing" xmlns:wp="http://schemas.openxmlformats.org/drawingml/2006/wordprocessingDrawing" xmlns:w10="urn:schemas-microsoft-com:office:word" xmlns:w="http://schemas.openxmlformats.org/wordprocessingml/2006/main" xmlns:w14="http://schemas.microsoft.com/office/word/2010/wordml" xmlns:w15="http://schemas.microsoft.com/office/word/2012/wordml" xmlns:w16se="http://schemas.microsoft.com/office/word/2015/wordml/symex" xmlns:wpg="http://schemas.microsoft.com/office/word/2010/wordprocessingGroup" xmlns:wpi="http://schemas.microsoft.com/office/word/2010/wordprocessingInk" xmlns:wne="http://schemas.microsoft.com/office/word/2006/wordml" xmlns:wps="http://schemas.microsoft.com/office/word/2010/wordprocessingShape" mc:Ignorable="w14 w15 w16se wp14">
+<w:document xmlns:wpc="http://schemas.microsoft.com/office/word/2010/wordprocessingCanvas" xmlns:cx="http://schemas.microsoft.com/office/drawing/2014/chartex" xmlns:cx1="http://schemas.microsoft.com/office/drawing/2015/9/8/chartex" xmlns:cx2="http://schemas.microsoft.com/office/drawing/2015/10/21/chartex" xmlns:cx3="http://schemas.microsoft.com/office/drawing/2016/5/9/chartex" xmlns:cx4="http://schemas.microsoft.com/office/drawing/2016/5/10/chartex" xmlns:cx5="http://schemas.microsoft.com/office/drawing/2016/5/11/chartex" xmlns:cx6="http://schemas.microsoft.com/office/drawing/2016/5/12/chartex" xmlns:cx7="http://schemas.microsoft.com/office/drawing/2016/5/13/chartex" xmlns:cx8="http://schemas.microsoft.com/office/drawing/2016/5/14/chartex" xmlns:mc="http://schemas.openxmlformats.org/markup-compatibility/2006" xmlns:aink="http://schemas.microsoft.com/office/drawing/2016/ink" xmlns:am3d="http://schemas.microsoft.com/office/drawing/2017/model3d" xmlns:o="urn:schemas-microsoft-com:office:office" xmlns:r="http://schemas.openxmlformats.org/officeDocument/2006/relationships" xmlns:m="http://schemas.openxmlformats.org/officeDocument/2006/math" xmlns:v="urn:schemas-microsoft-com:vml" xmlns:wp14="http://schemas.microsoft.com/office/word/2010/wordprocessingDrawing" xmlns:wp="http://schemas.openxmlformats.org/drawingml/2006/wordprocessingDrawing" xmlns:w10="urn:schemas-microsoft-com:office:word" xmlns:w="http://schemas.openxmlformats.org/wordprocessingml/2006/main" xmlns:w14="http://schemas.microsoft.com/office/word/2010/wordml" xmlns:w15="http://schemas.microsoft.com/office/word/2012/wordml" xmlns:w16cid="http://schemas.microsoft.com/office/word/2016/wordml/cid" xmlns:w16se="http://schemas.microsoft.com/office/word/2015/wordml/symex" xmlns:wpg="http://schemas.microsoft.com/office/word/2010/wordprocessingGroup" xmlns:wpi="http://schemas.microsoft.com/office/word/2010/wordprocessingInk" xmlns:wne="http://schemas.microsoft.com/office/word/2006/wordml" xmlns:wps="http://schemas.microsoft.com/office/word/2010/wordprocessingShape" mc:Ignorable="w14 w15 w16se w16cid wp14">
   <w:body>
     <w:tbl>
       <w:tblPr>
@@ -55,27 +55,7 @@
                 <w:sz w:val="30"/>
                 <w:szCs w:val="30"/>
               </w:rPr>
-              <w:t>ACL</w:t>
-            </w:r>
-            <w:r>
-              <w:rPr>
-                <w:rFonts w:ascii="Times New Roman" w:hAnsi="Times New Roman" w:cs="Times New Roman"/>
-                <w:b/>
-                <w:sz w:val="30"/>
-                <w:szCs w:val="30"/>
-              </w:rPr>
-              <w:t xml:space="preserve"> </w:t>
-            </w:r>
-            <w:bookmarkStart w:id="1" w:name="_GoBack"/>
-            <w:bookmarkEnd w:id="1"/>
-            <w:r>
-              <w:rPr>
-                <w:rFonts w:ascii="Times New Roman" w:hAnsi="Times New Roman" w:cs="Times New Roman"/>
-                <w:b/>
-                <w:sz w:val="30"/>
-                <w:szCs w:val="30"/>
-              </w:rPr>
-              <w:t>2018</w:t>
+              <w:t>NAACL-HLT 2019</w:t>
             </w:r>
             <w:r>
               <w:rPr>
@@ -161,7 +141,25 @@
                 <w:sz w:val="24"/>
                 <w:szCs w:val="24"/>
               </w:rPr>
-              <w:t>Anonymous ACL submission</w:t>
+              <w:t xml:space="preserve">Anonymous </w:t>
+            </w:r>
+            <w:r>
+              <w:rPr>
+                <w:rFonts w:ascii="Times New Roman" w:hAnsi="Times New Roman" w:cs="Times New Roman"/>
+                <w:b/>
+                <w:sz w:val="24"/>
+                <w:szCs w:val="24"/>
+              </w:rPr>
+              <w:t>NA</w:t>
+            </w:r>
+            <w:r>
+              <w:rPr>
+                <w:rFonts w:ascii="Times New Roman" w:hAnsi="Times New Roman" w:cs="Times New Roman"/>
+                <w:b/>
+                <w:sz w:val="24"/>
+                <w:szCs w:val="24"/>
+              </w:rPr>
+              <w:t>ACL submission</w:t>
             </w:r>
           </w:p>
         </w:tc>
@@ -311,7 +309,7 @@
                         <a:effectLst/>
                         <a:extLst>
                           <a:ext uri="{C572A759-6A51-4108-AA02-DFA0A04FC94B}">
-                            <ma14:wrappingTextBoxFlag xmlns="" xmlns:mo="http://schemas.microsoft.com/office/mac/office/2008/main" xmlns:mv="urn:schemas-microsoft-com:mac:vml" xmlns:o="urn:schemas-microsoft-com:office:office" xmlns:v="urn:schemas-microsoft-com:vml" xmlns:w10="urn:schemas-microsoft-com:office:word" xmlns:w="http://schemas.openxmlformats.org/wordprocessingml/2006/main" xmlns:ma14="http://schemas.microsoft.com/office/mac/drawingml/2011/main"/>
+                            <ma14:wrappingTextBoxFlag xmlns:ma14="http://schemas.microsoft.com/office/mac/drawingml/2011/main" xmlns:w="http://schemas.openxmlformats.org/wordprocessingml/2006/main" xmlns:w10="urn:schemas-microsoft-com:office:word" xmlns:v="urn:schemas-microsoft-com:vml" xmlns:o="urn:schemas-microsoft-com:office:office" xmlns:mv="urn:schemas-microsoft-com:mac:vml" xmlns:mo="http://schemas.microsoft.com/office/mac/office/2008/main" xmlns=""/>
                           </a:ext>
                         </a:extLst>
                       </wps:spPr>
@@ -2050,7 +2048,10 @@
         <w:t>This document contains the instructions for preparing a camera-ready manusc</w:t>
       </w:r>
       <w:r>
-        <w:t>ript for the proceedings of ACL 2018</w:t>
+        <w:t xml:space="preserve">ript for the proceedings of </w:t>
+      </w:r>
+      <w:r>
+        <w:t>NAACL-HLT 2019</w:t>
       </w:r>
       <w:r>
         <w:t>. The document itself conforms to its own specifications, and is therefore an example of what your manuscript should look like. These instructions should be used for both papers submitted for review and for final versions of accepted papers. Authors are asked to conform to all the directions reported in this document.</w:t>
@@ -2073,12 +2074,45 @@
         <w:t xml:space="preserve">This document has been adapted from the instructions for earlier ACL and NAACL proceedings, including those for </w:t>
       </w:r>
       <w:r>
-        <w:t>Margaret Michell and Stephanie Lukin,</w:t>
+        <w:rPr>
+          <w:color w:val="000000"/>
+        </w:rPr>
+        <w:t>ACL</w:t>
+      </w:r>
+      <w:r>
+        <w:rPr>
+          <w:color w:val="000000"/>
+        </w:rPr>
+        <w:t xml:space="preserve"> 2018 by Shay Cohen, Kevin </w:t>
+      </w:r>
+      <w:proofErr w:type="spellStart"/>
+      <w:r>
+        <w:rPr>
+          <w:color w:val="000000"/>
+          <w:u w:val="single"/>
+        </w:rPr>
+        <w:t>Gimpel</w:t>
+      </w:r>
+      <w:proofErr w:type="spellEnd"/>
+      <w:r>
+        <w:rPr>
+          <w:color w:val="000000"/>
+        </w:rPr>
+        <w:t>, and Wei Lu,</w:t>
+      </w:r>
+      <w:r>
+        <w:t xml:space="preserve"> NAACL 2018 by Margaret Michell and</w:t>
       </w:r>
       <w:r>
         <w:t xml:space="preserve"> </w:t>
       </w:r>
       <w:r>
+        <w:t>Stephanie Lukin,</w:t>
+      </w:r>
+      <w:r>
+        <w:t xml:space="preserve"> </w:t>
+      </w:r>
+      <w:r>
         <w:t xml:space="preserve">2017/2018 (NA)ACL </w:t>
       </w:r>
       <w:proofErr w:type="spellStart"/>
@@ -2087,48 +2121,29 @@
       </w:r>
       <w:proofErr w:type="spellEnd"/>
       <w:r>
-        <w:t xml:space="preserve"> suggestions from Jason Eisner,</w:t>
-      </w:r>
-      <w:r>
-        <w:t xml:space="preserve"> </w:t>
-      </w:r>
-      <w:r>
-        <w:t xml:space="preserve">ACL 2017 by Dan </w:t>
+        <w:t xml:space="preserve"> suggestions from Jason Eisner, </w:t>
+      </w:r>
+      <w:r>
+        <w:t xml:space="preserve">ACL 2017 by Dan Gildea and Min-Yen </w:t>
       </w:r>
       <w:proofErr w:type="spellStart"/>
       <w:r>
-        <w:t>Gildea</w:t>
+        <w:t>Kan</w:t>
       </w:r>
       <w:proofErr w:type="spellEnd"/>
       <w:r>
-        <w:t xml:space="preserve"> and Min-Yen </w:t>
+        <w:t>, NAACL-2016 by Margaret Mitchell, ACL-2012 by Maggie Li and Michael White, those from ACL-2010 by Jing-</w:t>
       </w:r>
       <w:proofErr w:type="spellStart"/>
       <w:r>
-        <w:t>Kan</w:t>
+        <w:t>Shing</w:t>
       </w:r>
       <w:proofErr w:type="spellEnd"/>
       <w:r>
-        <w:t>, NAACL-2016 by Margaret Mitchell, ACL-2012 by Maggie Li and Michael White, those from ACL-2010 by Jing-</w:t>
-      </w:r>
-      <w:proofErr w:type="spellStart"/>
-      <w:r>
-        <w:t>Shing</w:t>
-      </w:r>
-      <w:proofErr w:type="spellEnd"/>
-      <w:r>
         <w:t xml:space="preserve"> Chang and Philipp Koehn, those for ACL-2008 by Johanna</w:t>
       </w:r>
       <w:r>
-        <w:t xml:space="preserve"> D. Moore, Simone </w:t>
-      </w:r>
-      <w:proofErr w:type="spellStart"/>
-      <w:r>
-        <w:t>Teufel</w:t>
-      </w:r>
-      <w:proofErr w:type="spellEnd"/>
-      <w:r>
-        <w:t xml:space="preserve">, James Allan, and </w:t>
+        <w:t xml:space="preserve"> D. Moore, Simone Teufel, James Allan, and </w:t>
       </w:r>
       <w:proofErr w:type="spellStart"/>
       <w:r>
@@ -2221,7 +2236,7 @@
         <w:t xml:space="preserve">The following instructions are directed to authors of papers submitted to </w:t>
       </w:r>
       <w:r>
-        <w:t>ACL 2018</w:t>
+        <w:t>NAACL-HLT 2019</w:t>
       </w:r>
       <w:r>
         <w:t xml:space="preserve"> </w:t>
@@ -2293,7 +2308,7 @@
                         <a:effectLst/>
                         <a:extLst>
                           <a:ext uri="{C572A759-6A51-4108-AA02-DFA0A04FC94B}">
-                            <ma14:wrappingTextBoxFlag xmlns="" xmlns:mo="http://schemas.microsoft.com/office/mac/office/2008/main" xmlns:mv="urn:schemas-microsoft-com:mac:vml" xmlns:o="urn:schemas-microsoft-com:office:office" xmlns:v="urn:schemas-microsoft-com:vml" xmlns:w10="urn:schemas-microsoft-com:office:word" xmlns:w="http://schemas.openxmlformats.org/wordprocessingml/2006/main" xmlns:ma14="http://schemas.microsoft.com/office/mac/drawingml/2011/main"/>
+                            <ma14:wrappingTextBoxFlag xmlns:ma14="http://schemas.microsoft.com/office/mac/drawingml/2011/main" xmlns:w="http://schemas.openxmlformats.org/wordprocessingml/2006/main" xmlns:w10="urn:schemas-microsoft-com:office:word" xmlns:v="urn:schemas-microsoft-com:vml" xmlns:o="urn:schemas-microsoft-com:office:office" xmlns:mv="urn:schemas-microsoft-com:mac:vml" xmlns:mo="http://schemas.microsoft.com/office/mac/office/2008/main" xmlns=""/>
                           </a:ext>
                         </a:extLst>
                       </wps:spPr>
@@ -4065,10 +4080,7 @@
         <w:t xml:space="preserve">for </w:t>
       </w:r>
       <w:r>
-        <w:t>ACL</w:t>
-      </w:r>
-      <w:r>
-        <w:t xml:space="preserve"> 2018</w:t>
+        <w:t>NAACL-HLT 2019</w:t>
       </w:r>
       <w:r>
         <w:t xml:space="preserve"> is made available in the MSWord Styles in this template</w:t>
@@ -4105,7 +4117,7 @@
       <w:pPr>
         <w:pStyle w:val="ACLURLHyperlink"/>
       </w:pPr>
-      <w:hyperlink r:id="rId7" w:history="1">
+      <w:hyperlink r:id="rId8" w:history="1">
         <w:r>
           <w:t>http://blogs.technet.com/b/hub/achive/2010/11/22/view-and-edit-styles-quickly-in-word-2010.aspx</w:t>
         </w:r>
@@ -4133,7 +4145,7 @@
       <w:r>
         <w:t xml:space="preserve">Manuscripts must be in two-column format. Exceptions to the two-column format include the title, authors’ names and complete addresses, which must be centered at the top of the first page, and any full-width figures or tables (see the guidelines in Subsection </w:t>
       </w:r>
-      <w:bookmarkStart w:id="2" w:name="_Hlk502057682"/>
+      <w:bookmarkStart w:id="1" w:name="_Hlk502057682"/>
       <w:r>
         <w:rPr>
           <w:rStyle w:val="ACLHyperlinkChar"/>
@@ -4175,7 +4187,7 @@
       <w:r>
         <w:t xml:space="preserve">. </w:t>
       </w:r>
-      <w:bookmarkEnd w:id="2"/>
+      <w:bookmarkEnd w:id="1"/>
       <w:r>
         <w:t>Lines should be justified, with even spa</w:t>
       </w:r>
@@ -4374,7 +4386,11 @@
       </w:r>
       <w:proofErr w:type="spellEnd"/>
       <w:r>
-        <w:t xml:space="preserve">, please fill in your submitted paper ID where *** appears in the *** at the </w:t>
+        <w:t xml:space="preserve">, please fill in your </w:t>
+      </w:r>
+      <w:r>
+        <w:lastRenderedPageBreak/>
+        <w:t xml:space="preserve">submitted paper ID where *** appears in the *** at the </w:t>
       </w:r>
       <w:r>
         <w:t xml:space="preserve">header at the </w:t>
@@ -4383,11 +4399,7 @@
         <w:t>top</w:t>
       </w:r>
       <w:r>
-        <w:t xml:space="preserve">. If the paper is accepted, </w:t>
-      </w:r>
-      <w:r>
-        <w:lastRenderedPageBreak/>
-        <w:t xml:space="preserve">remove the header, footer (page numbers), and the ruler for the final version (camera-ready). </w:t>
+        <w:t xml:space="preserve">. If the paper is accepted, remove the header, footer (page numbers), and the ruler for the final version (camera-ready). </w:t>
       </w:r>
       <w:r>
         <w:rPr>
@@ -4440,7 +4452,10 @@
         <w:t xml:space="preserve">e final (accepted) version. </w:t>
       </w:r>
       <w:r>
-        <w:t>The ACL 2018</w:t>
+        <w:t xml:space="preserve">The </w:t>
+      </w:r>
+      <w:r>
+        <w:t>NAACL-HLT 2019</w:t>
       </w:r>
       <w:r>
         <w:t xml:space="preserve"> MS Word style contains a 2.5   in table beneath the title for this purpose. </w:t>
@@ -4470,10 +4485,7 @@
         <w:t xml:space="preserve">The </w:t>
       </w:r>
       <w:r>
-        <w:t xml:space="preserve">ACL </w:t>
-      </w:r>
-      <w:r>
-        <w:t>2018</w:t>
+        <w:t>NAACL-HLT 2019</w:t>
       </w:r>
       <w:r>
         <w:t xml:space="preserve"> style defines a printed ruler </w:t>
@@ -4761,7 +4773,7 @@
                         <a:effectLst/>
                         <a:extLst>
                           <a:ext uri="{C572A759-6A51-4108-AA02-DFA0A04FC94B}">
-                            <ma14:wrappingTextBoxFlag xmlns:ma14="http://schemas.microsoft.com/office/mac/drawingml/2011/main" xmlns:w="http://schemas.openxmlformats.org/wordprocessingml/2006/main" xmlns:w10="urn:schemas-microsoft-com:office:word" xmlns:v="urn:schemas-microsoft-com:vml" xmlns:o="urn:schemas-microsoft-com:office:office" xmlns:mv="urn:schemas-microsoft-com:mac:vml" xmlns:mo="http://schemas.microsoft.com/office/mac/office/2008/main" xmlns=""/>
+                            <ma14:wrappingTextBoxFlag xmlns="" xmlns:mo="http://schemas.microsoft.com/office/mac/office/2008/main" xmlns:mv="urn:schemas-microsoft-com:mac:vml" xmlns:o="urn:schemas-microsoft-com:office:office" xmlns:v="urn:schemas-microsoft-com:vml" xmlns:w10="urn:schemas-microsoft-com:office:word" xmlns:w="http://schemas.openxmlformats.org/wordprocessingml/2006/main" xmlns:ma14="http://schemas.microsoft.com/office/mac/drawingml/2011/main"/>
                           </a:ext>
                         </a:extLst>
                       </wps:spPr>
@@ -6334,14 +6346,7 @@
           <w:spacing w:val="-5"/>
           <w:lang w:eastAsia="tr-TR"/>
         </w:rPr>
-        <w:t xml:space="preserve">TEX2e style file used to format it </w:t>
-      </w:r>
-      <w:r>
-        <w:rPr>
-          <w:spacing w:val="-5"/>
-          <w:lang w:eastAsia="tr-TR"/>
-        </w:rPr>
-        <w:t>(</w:t>
+        <w:t>TEX2e style file used to format it (</w:t>
       </w:r>
       <w:r>
         <w:rPr>
@@ -6357,7 +6362,7 @@
           <w:spacing w:val="-5"/>
           <w:sz w:val="20"/>
         </w:rPr>
-        <w:t>8</w:t>
+        <w:t>9</w:t>
       </w:r>
       <w:r>
         <w:rPr>
@@ -6380,7 +6385,7 @@
           <w:spacing w:val="-5"/>
           <w:sz w:val="20"/>
         </w:rPr>
-        <w:t>acl2018</w:t>
+        <w:t>acl2019</w:t>
       </w:r>
       <w:r>
         <w:rPr>
@@ -6411,7 +6416,7 @@
           <w:sz w:val="20"/>
           <w:lang w:eastAsia="tr-TR"/>
         </w:rPr>
-        <w:t>acl2018</w:t>
+        <w:t>acl2019</w:t>
       </w:r>
       <w:r>
         <w:rPr>
@@ -6442,7 +6447,7 @@
         </w:rPr>
         <w:t xml:space="preserve">are all available at </w:t>
       </w:r>
-      <w:hyperlink r:id="rId8" w:history="1">
+      <w:hyperlink r:id="rId9" w:history="1">
         <w:r>
           <w:rPr>
             <w:rStyle w:val="Hyperlink"/>
@@ -6451,7 +6456,7 @@
             <w:sz w:val="20"/>
             <w:szCs w:val="20"/>
           </w:rPr>
-          <w:t>http://naacl2018.org/downloads/ acl2018-latex.zip</w:t>
+          <w:t>http://naacl2019.org/downloads/ naacl2019-latex.zip</w:t>
         </w:r>
       </w:hyperlink>
       <w:r>
@@ -6479,7 +6484,23 @@
           <w:spacing w:val="-5"/>
           <w:sz w:val="20"/>
         </w:rPr>
-        <w:t>acl18</w:t>
+        <w:t>naa</w:t>
+      </w:r>
+      <w:r>
+        <w:rPr>
+          <w:rFonts w:ascii="Courier New" w:hAnsi="Courier New"/>
+          <w:spacing w:val="-5"/>
+          <w:sz w:val="20"/>
+        </w:rPr>
+        <w:t>cl1</w:t>
+      </w:r>
+      <w:r>
+        <w:rPr>
+          <w:rFonts w:ascii="Courier New" w:hAnsi="Courier New"/>
+          <w:spacing w:val="-5"/>
+          <w:sz w:val="20"/>
+        </w:rPr>
+        <w:t>9</w:t>
       </w:r>
       <w:r>
         <w:rPr>
@@ -6510,7 +6531,7 @@
           <w:sz w:val="20"/>
           <w:lang w:eastAsia="tr-TR"/>
         </w:rPr>
-        <w:t>acl18</w:t>
+        <w:t>naacl19</w:t>
       </w:r>
       <w:r>
         <w:rPr>
@@ -6541,7 +6562,7 @@
         </w:rPr>
         <w:t xml:space="preserve"> </w:t>
       </w:r>
-      <w:hyperlink r:id="rId9" w:history="1">
+      <w:hyperlink r:id="rId10" w:history="1">
         <w:r>
           <w:rPr>
             <w:rStyle w:val="Hyperlink"/>
@@ -6550,7 +6571,7 @@
             <w:sz w:val="20"/>
             <w:szCs w:val="20"/>
           </w:rPr>
-          <w:t>http://naacl2018.org/downloads/ acl2018-word.zip</w:t>
+          <w:t>http://naacl2019.org/downloads/ naacl2019-word.zip</w:t>
         </w:r>
       </w:hyperlink>
       <w:r>
@@ -6569,19 +6590,7 @@
         <w:rPr>
           <w:lang w:eastAsia="tr-TR"/>
         </w:rPr>
-        <w:t>ACL</w:t>
-      </w:r>
-      <w:r>
-        <w:rPr>
-          <w:lang w:eastAsia="tr-TR"/>
-        </w:rPr>
-        <w:t xml:space="preserve"> 201</w:t>
-      </w:r>
-      <w:r>
-        <w:rPr>
-          <w:lang w:eastAsia="tr-TR"/>
-        </w:rPr>
-        <w:t>8</w:t>
+        <w:t>NAACL-HLT 2019</w:t>
       </w:r>
       <w:r>
         <w:rPr>
@@ -6639,7 +6648,7 @@
                         <a:effectLst/>
                         <a:extLst>
                           <a:ext uri="{C572A759-6A51-4108-AA02-DFA0A04FC94B}">
-                            <ma14:wrappingTextBoxFlag xmlns:ma14="http://schemas.microsoft.com/office/mac/drawingml/2011/main" xmlns:w="http://schemas.openxmlformats.org/wordprocessingml/2006/main" xmlns:w10="urn:schemas-microsoft-com:office:word" xmlns:v="urn:schemas-microsoft-com:vml" xmlns:o="urn:schemas-microsoft-com:office:office" xmlns:mv="urn:schemas-microsoft-com:mac:vml" xmlns:mo="http://schemas.microsoft.com/office/mac/office/2008/main" xmlns=""/>
+                            <ma14:wrappingTextBoxFlag xmlns="" xmlns:mo="http://schemas.microsoft.com/office/mac/office/2008/main" xmlns:mv="urn:schemas-microsoft-com:mac:vml" xmlns:o="urn:schemas-microsoft-com:office:office" xmlns:v="urn:schemas-microsoft-com:vml" xmlns:w10="urn:schemas-microsoft-com:office:word" xmlns:w="http://schemas.openxmlformats.org/wordprocessingml/2006/main" xmlns:ma14="http://schemas.microsoft.com/office/mac/drawingml/2011/main"/>
                           </a:ext>
                         </a:extLst>
                       </wps:spPr>
@@ -8103,7 +8112,7 @@
         </w:rPr>
         <w:t xml:space="preserve">Distiller, an online service such as </w:t>
       </w:r>
-      <w:hyperlink r:id="rId10" w:history="1">
+      <w:hyperlink r:id="rId11" w:history="1">
         <w:r>
           <w:rPr>
             <w:rStyle w:val="Hyperlink"/>
@@ -8262,7 +8271,14 @@
         <w:rPr>
           <w:lang w:eastAsia="tr-TR"/>
         </w:rPr>
-        <w:t xml:space="preserve"> If you cannot meet the above requirements about the production of your electronic submission, please contact the publication chairs above as soon as possible.</w:t>
+        <w:t xml:space="preserve"> If you cannot meet the above requirements about the production of your electronic submission, please </w:t>
+      </w:r>
+      <w:r>
+        <w:rPr>
+          <w:lang w:eastAsia="tr-TR"/>
+        </w:rPr>
+        <w:lastRenderedPageBreak/>
+        <w:t>contact the publication chairs above as soon as possible.</w:t>
       </w:r>
     </w:p>
     <w:p>
@@ -8275,7 +8291,6 @@
         <w:ind w:left="562" w:hanging="562"/>
       </w:pPr>
       <w:r>
-        <w:lastRenderedPageBreak/>
         <w:t>Layout</w:t>
       </w:r>
     </w:p>
@@ -8367,7 +8382,7 @@
                         <a:effectLst/>
                         <a:extLst>
                           <a:ext uri="{C572A759-6A51-4108-AA02-DFA0A04FC94B}">
-                            <ma14:wrappingTextBoxFlag xmlns:ma14="http://schemas.microsoft.com/office/mac/drawingml/2011/main" xmlns:w="http://schemas.openxmlformats.org/wordprocessingml/2006/main" xmlns:w10="urn:schemas-microsoft-com:office:word" xmlns:v="urn:schemas-microsoft-com:vml" xmlns:o="urn:schemas-microsoft-com:office:office" xmlns:mv="urn:schemas-microsoft-com:mac:vml" xmlns:mo="http://schemas.microsoft.com/office/mac/office/2008/main" xmlns=""/>
+                            <ma14:wrappingTextBoxFlag xmlns="" xmlns:mo="http://schemas.microsoft.com/office/mac/office/2008/main" xmlns:mv="urn:schemas-microsoft-com:mac:vml" xmlns:o="urn:schemas-microsoft-com:office:office" xmlns:v="urn:schemas-microsoft-com:vml" xmlns:w10="urn:schemas-microsoft-com:office:word" xmlns:w="http://schemas.openxmlformats.org/wordprocessingml/2006/main" xmlns:ma14="http://schemas.microsoft.com/office/mac/drawingml/2011/main"/>
                           </a:ext>
                         </a:extLst>
                       </wps:spPr>
@@ -9112,7 +9127,7 @@
                                     <w:rPr>
                                       <w:sz w:val="20"/>
                                     </w:rPr>
-                                    <w:t>11</w:t>
+                                    <w:t>10</w:t>
                                   </w:r>
                                   <w:r>
                                     <w:rPr>
@@ -9307,19 +9322,32 @@
                             <w:pPr>
                               <w:pStyle w:val="Caption"/>
                             </w:pPr>
-                            <w:bookmarkStart w:id="3" w:name="_Ref345010417"/>
+                            <w:bookmarkStart w:id="2" w:name="_Ref345010417"/>
                             <w:r>
                               <w:t xml:space="preserve">Table </w:t>
                             </w:r>
-                            <w:fldSimple w:instr=" SEQ Table \* ARABIC ">
-                              <w:r>
-                                <w:rPr>
-                                  <w:noProof/>
-                                </w:rPr>
-                                <w:t>1</w:t>
-                              </w:r>
-                            </w:fldSimple>
-                            <w:bookmarkEnd w:id="3"/>
+                            <w:r>
+                              <w:fldChar w:fldCharType="begin"/>
+                            </w:r>
+                            <w:r>
+                              <w:instrText xml:space="preserve"> SEQ Table \* ARABIC </w:instrText>
+                            </w:r>
+                            <w:r>
+                              <w:fldChar w:fldCharType="separate"/>
+                            </w:r>
+                            <w:r>
+                              <w:rPr>
+                                <w:noProof/>
+                              </w:rPr>
+                              <w:t>1</w:t>
+                            </w:r>
+                            <w:r>
+                              <w:rPr>
+                                <w:noProof/>
+                              </w:rPr>
+                              <w:fldChar w:fldCharType="end"/>
+                            </w:r>
+                            <w:bookmarkEnd w:id="2"/>
                             <w:r>
                               <w:t>:  Font guide.</w:t>
                             </w:r>
@@ -10080,7 +10108,7 @@
                               <w:rPr>
                                 <w:sz w:val="20"/>
                               </w:rPr>
-                              <w:t>11</w:t>
+                              <w:t>10</w:t>
                             </w:r>
                             <w:r>
                               <w:rPr>
@@ -10275,19 +10303,32 @@
                       <w:pPr>
                         <w:pStyle w:val="Caption"/>
                       </w:pPr>
-                      <w:bookmarkStart w:id="4" w:name="_Ref345010417"/>
+                      <w:bookmarkStart w:id="3" w:name="_Ref345010417"/>
                       <w:r>
                         <w:t xml:space="preserve">Table </w:t>
                       </w:r>
-                      <w:fldSimple w:instr=" SEQ Table \* ARABIC ">
-                        <w:r>
-                          <w:rPr>
-                            <w:noProof/>
-                          </w:rPr>
-                          <w:t>1</w:t>
-                        </w:r>
-                      </w:fldSimple>
-                      <w:bookmarkEnd w:id="4"/>
+                      <w:r>
+                        <w:fldChar w:fldCharType="begin"/>
+                      </w:r>
+                      <w:r>
+                        <w:instrText xml:space="preserve"> SEQ Table \* ARABIC </w:instrText>
+                      </w:r>
+                      <w:r>
+                        <w:fldChar w:fldCharType="separate"/>
+                      </w:r>
+                      <w:r>
+                        <w:rPr>
+                          <w:noProof/>
+                        </w:rPr>
+                        <w:t>1</w:t>
+                      </w:r>
+                      <w:r>
+                        <w:rPr>
+                          <w:noProof/>
+                        </w:rPr>
+                        <w:fldChar w:fldCharType="end"/>
+                      </w:r>
+                      <w:bookmarkEnd w:id="3"/>
                       <w:r>
                         <w:t>:  Font guide.</w:t>
                       </w:r>
@@ -10384,9 +10425,9 @@
         </w:numPr>
         <w:ind w:left="562" w:hanging="562"/>
       </w:pPr>
-      <w:bookmarkStart w:id="5" w:name="TheFirstPage"/>
-      <w:bookmarkStart w:id="6" w:name="_Ref344940852"/>
-      <w:bookmarkEnd w:id="5"/>
+      <w:bookmarkStart w:id="4" w:name="TheFirstPage"/>
+      <w:bookmarkStart w:id="5" w:name="_Ref344940852"/>
+      <w:bookmarkEnd w:id="4"/>
       <w:r>
         <w:t>Fonts</w:t>
       </w:r>
@@ -10418,12 +10459,12 @@
         </w:numPr>
         <w:ind w:left="562" w:hanging="562"/>
       </w:pPr>
-      <w:bookmarkStart w:id="7" w:name="_Ref344945306"/>
+      <w:bookmarkStart w:id="6" w:name="_Ref344945306"/>
       <w:r>
         <w:t>The First Page</w:t>
       </w:r>
+      <w:bookmarkEnd w:id="5"/>
       <w:bookmarkEnd w:id="6"/>
-      <w:bookmarkEnd w:id="7"/>
     </w:p>
     <w:p>
       <w:pPr>
@@ -10722,12 +10763,18 @@
         <w:rPr>
           <w:lang w:eastAsia="tr-TR"/>
         </w:rPr>
-        <w:t>The affiliation should contain the author's complete address, and if possible</w:t>
+        <w:t xml:space="preserve">The affiliation </w:t>
       </w:r>
       <w:r>
         <w:rPr>
           <w:lang w:eastAsia="tr-TR"/>
         </w:rPr>
+        <w:t>should contain the author's complete address, and if possible</w:t>
+      </w:r>
+      <w:r>
+        <w:rPr>
+          <w:lang w:eastAsia="tr-TR"/>
+        </w:rPr>
         <w:t>,</w:t>
       </w:r>
       <w:r>
@@ -10740,13 +10787,7 @@
         <w:rPr>
           <w:lang w:eastAsia="tr-TR"/>
         </w:rPr>
-        <w:t xml:space="preserve">Start the </w:t>
-      </w:r>
-      <w:r>
-        <w:rPr>
-          <w:lang w:eastAsia="tr-TR"/>
-        </w:rPr>
-        <w:t>body of the first page 7.5 cm from the top of the page</w:t>
+        <w:t>Start the body of the first page 7.5 cm from the top of the page</w:t>
       </w:r>
       <w:r>
         <w:rPr>
@@ -10802,7 +10843,7 @@
                         <a:effectLst/>
                         <a:extLst>
                           <a:ext uri="{C572A759-6A51-4108-AA02-DFA0A04FC94B}">
-                            <ma14:wrappingTextBoxFlag xmlns:ma14="http://schemas.microsoft.com/office/mac/drawingml/2011/main" xmlns:w="http://schemas.openxmlformats.org/wordprocessingml/2006/main" xmlns:w10="urn:schemas-microsoft-com:office:word" xmlns:v="urn:schemas-microsoft-com:vml" xmlns:o="urn:schemas-microsoft-com:office:office" xmlns:mv="urn:schemas-microsoft-com:mac:vml" xmlns:mo="http://schemas.microsoft.com/office/mac/office/2008/main" xmlns=""/>
+                            <ma14:wrappingTextBoxFlag xmlns="" xmlns:mo="http://schemas.microsoft.com/office/mac/office/2008/main" xmlns:mv="urn:schemas-microsoft-com:mac:vml" xmlns:o="urn:schemas-microsoft-com:office:office" xmlns:v="urn:schemas-microsoft-com:vml" xmlns:w10="urn:schemas-microsoft-com:office:word" xmlns:w="http://schemas.openxmlformats.org/wordprocessingml/2006/main" xmlns:ma14="http://schemas.microsoft.com/office/mac/drawingml/2011/main"/>
                           </a:ext>
                         </a:extLst>
                       </wps:spPr>
@@ -12323,7 +12364,7 @@
                         <a:effectLst/>
                         <a:extLst>
                           <a:ext uri="{C572A759-6A51-4108-AA02-DFA0A04FC94B}">
-                            <ma14:wrappingTextBoxFlag xmlns:ma14="http://schemas.microsoft.com/office/mac/drawingml/2011/main" xmlns:w="http://schemas.openxmlformats.org/wordprocessingml/2006/main" xmlns:w10="urn:schemas-microsoft-com:office:word" xmlns:v="urn:schemas-microsoft-com:vml" xmlns:o="urn:schemas-microsoft-com:office:office" xmlns:mv="urn:schemas-microsoft-com:mac:vml" xmlns:mo="http://schemas.microsoft.com/office/mac/office/2008/main" xmlns=""/>
+                            <ma14:wrappingTextBoxFlag xmlns="" xmlns:mo="http://schemas.microsoft.com/office/mac/office/2008/main" xmlns:mv="urn:schemas-microsoft-com:mac:vml" xmlns:o="urn:schemas-microsoft-com:office:office" xmlns:v="urn:schemas-microsoft-com:vml" xmlns:w10="urn:schemas-microsoft-com:office:word" xmlns:w="http://schemas.openxmlformats.org/wordprocessingml/2006/main" xmlns:ma14="http://schemas.microsoft.com/office/mac/drawingml/2011/main"/>
                           </a:ext>
                         </a:extLst>
                       </wps:spPr>
@@ -13975,7 +14016,11 @@
         <w:t xml:space="preserve">. </w:t>
       </w:r>
       <w:r>
-        <w:t xml:space="preserve">In bold, use 11 points for subsection headings, 12 points for section </w:t>
+        <w:t xml:space="preserve">In bold, use 11 points for subsection </w:t>
+      </w:r>
+      <w:r>
+        <w:lastRenderedPageBreak/>
+        <w:t xml:space="preserve">headings, 12 points for section </w:t>
       </w:r>
       <w:r>
         <w:t>headings. Do not number subsubsections.</w:t>
@@ -13990,7 +14035,6 @@
           <w:b/>
           <w:bCs/>
         </w:rPr>
-        <w:lastRenderedPageBreak/>
         <w:t>Citations</w:t>
       </w:r>
       <w:r>
@@ -14389,7 +14433,7 @@
                         <a:effectLst/>
                         <a:extLst>
                           <a:ext uri="{C572A759-6A51-4108-AA02-DFA0A04FC94B}">
-                            <ma14:wrappingTextBoxFlag xmlns:ma14="http://schemas.microsoft.com/office/mac/drawingml/2011/main" xmlns:w="http://schemas.openxmlformats.org/wordprocessingml/2006/main" xmlns:w10="urn:schemas-microsoft-com:office:word" xmlns:v="urn:schemas-microsoft-com:vml" xmlns:o="urn:schemas-microsoft-com:office:office" xmlns:mv="urn:schemas-microsoft-com:mac:vml" xmlns:mo="http://schemas.microsoft.com/office/mac/office/2008/main" xmlns=""/>
+                            <ma14:wrappingTextBoxFlag xmlns="" xmlns:mo="http://schemas.microsoft.com/office/mac/office/2008/main" xmlns:mv="urn:schemas-microsoft-com:mac:vml" xmlns:o="urn:schemas-microsoft-com:office:office" xmlns:v="urn:schemas-microsoft-com:vml" xmlns:w10="urn:schemas-microsoft-com:office:word" xmlns:w="http://schemas.openxmlformats.org/wordprocessingml/2006/main" xmlns:ma14="http://schemas.microsoft.com/office/mac/drawingml/2011/main"/>
                           </a:ext>
                         </a:extLst>
                       </wps:spPr>
@@ -15842,7 +15886,7 @@
         </w:rPr>
         <w:t xml:space="preserve">converter such as </w:t>
       </w:r>
-      <w:hyperlink r:id="rId11" w:history="1">
+      <w:hyperlink r:id="rId12" w:history="1">
         <w:r>
           <w:rPr>
             <w:rStyle w:val="Hyperlink"/>
@@ -15893,7 +15937,13 @@
         <w:rPr>
           <w:lang w:eastAsia="en-US"/>
         </w:rPr>
-        <w:t xml:space="preserve"> member, as a registrant of Digital Object Identifiers (DOIs), the standard for registering permanent URNs for referencing scholarly materials. As of 2017, we are requiring all camera-ready references to contain the appropriate DOIs (or as a second resort, the hyperlinked ACL Anthology Identifier) to all cited works. Thus, please ensure that you use References that contain DOI or URLs for any of the ACL materials that you reference. Appropriate records should be found for most materials in the current ACL Anthology at</w:t>
+        <w:t xml:space="preserve"> member, as a registrant of Digital Object Identifiers (DOIs), the standard for registering permanent URNs for referencing scholarly materials. As of 2017, we are requiring all camera-ready references to contain the appropriate DOIs (or as a second resort, the hyperlinked ACL Anthology Identifier) to all cited works. Thus, please ensure that you use References that contain DOI or URLs for any of the ACL materials that you reference. Appropriate records should be found for </w:t>
+      </w:r>
+      <w:r>
+        <w:rPr>
+          <w:lang w:eastAsia="en-US"/>
+        </w:rPr>
+        <w:t>most materials in the current ACL Anthology at</w:t>
       </w:r>
       <w:r>
         <w:rPr>
@@ -15903,7 +15953,7 @@
         </w:rPr>
         <w:t xml:space="preserve"> </w:t>
       </w:r>
-      <w:hyperlink r:id="rId12" w:history="1">
+      <w:hyperlink r:id="rId13" w:history="1">
         <w:r>
           <w:rPr>
             <w:rStyle w:val="ACLHyperlinkChar"/>
@@ -16169,7 +16219,7 @@
                         <a:effectLst/>
                         <a:extLst>
                           <a:ext uri="{C572A759-6A51-4108-AA02-DFA0A04FC94B}">
-                            <ma14:wrappingTextBoxFlag xmlns:ma14="http://schemas.microsoft.com/office/mac/drawingml/2011/main" xmlns:w="http://schemas.openxmlformats.org/wordprocessingml/2006/main" xmlns:w10="urn:schemas-microsoft-com:office:word" xmlns:v="urn:schemas-microsoft-com:vml" xmlns:o="urn:schemas-microsoft-com:office:office" xmlns:mv="urn:schemas-microsoft-com:mac:vml" xmlns:mo="http://schemas.microsoft.com/office/mac/office/2008/main" xmlns=""/>
+                            <ma14:wrappingTextBoxFlag xmlns="" xmlns:mo="http://schemas.microsoft.com/office/mac/office/2008/main" xmlns:mv="urn:schemas-microsoft-com:mac:vml" xmlns:o="urn:schemas-microsoft-com:office:office" xmlns:v="urn:schemas-microsoft-com:vml" xmlns:w10="urn:schemas-microsoft-com:office:word" xmlns:w="http://schemas.openxmlformats.org/wordprocessingml/2006/main" xmlns:ma14="http://schemas.microsoft.com/office/mac/drawingml/2011/main"/>
                           </a:ext>
                         </a:extLst>
                       </wps:spPr>
@@ -17889,7 +17939,11 @@
         <w:footnoteReference w:id="1"/>
       </w:r>
       <w:r>
-        <w:t xml:space="preserve"> Footnotes should be separated from the text by a line.</w:t>
+        <w:t xml:space="preserve"> </w:t>
+      </w:r>
+      <w:r>
+        <w:lastRenderedPageBreak/>
+        <w:t>Footnotes should be separated from the text by a line.</w:t>
       </w:r>
       <w:r>
         <w:rPr>
@@ -17912,7 +17966,6 @@
         <w:ind w:left="562" w:hanging="562"/>
       </w:pPr>
       <w:r>
-        <w:lastRenderedPageBreak/>
         <w:t>Figures and Tables</w:t>
       </w:r>
     </w:p>
@@ -18025,7 +18078,7 @@
                           <pic:cNvPicPr/>
                         </pic:nvPicPr>
                         <pic:blipFill>
-                          <a:blip r:embed="rId13">
+                          <a:blip r:embed="rId14">
                             <a:extLst>
                               <a:ext uri="{28A0092B-C50C-407E-A947-70E740481C1C}">
                                 <a14:useLocalDpi xmlns:a14="http://schemas.microsoft.com/office/drawing/2010/main" val="0"/>
@@ -18068,8 +18121,8 @@
                 <w:b/>
               </w:rPr>
             </w:pPr>
-            <w:bookmarkStart w:id="8" w:name="_Ref432549843"/>
-            <w:bookmarkStart w:id="9" w:name="_Ref432537908"/>
+            <w:bookmarkStart w:id="7" w:name="_Ref432549843"/>
+            <w:bookmarkStart w:id="8" w:name="_Ref432537908"/>
             <w:r>
               <w:rPr>
                 <w:rFonts w:eastAsia="MS Mincho"/>
@@ -18107,7 +18160,7 @@
               </w:rPr>
               <w:fldChar w:fldCharType="end"/>
             </w:r>
-            <w:bookmarkEnd w:id="8"/>
+            <w:bookmarkEnd w:id="7"/>
             <w:r>
               <w:rPr>
                 <w:rFonts w:eastAsia="MS Mincho"/>
@@ -18135,7 +18188,7 @@
               </w:rPr>
               <w:t>.</w:t>
             </w:r>
-            <w:bookmarkEnd w:id="9"/>
+            <w:bookmarkEnd w:id="8"/>
           </w:p>
         </w:tc>
       </w:tr>
@@ -18201,6 +18254,9 @@
       <w:proofErr w:type="gramEnd"/>
       <w:r>
         <w:t xml:space="preserve"> text. </w:t>
+      </w:r>
+      <w:r>
+        <w:t>Captions should be placed below illustrations. Captions that are one line are centered. Captions longer than one line are left-aligned.</w:t>
       </w:r>
     </w:p>
     <w:p>
@@ -18439,7 +18495,7 @@
                         <a:effectLst/>
                         <a:extLst>
                           <a:ext uri="{C572A759-6A51-4108-AA02-DFA0A04FC94B}">
-                            <ma14:wrappingTextBoxFlag xmlns:ma14="http://schemas.microsoft.com/office/mac/drawingml/2011/main" xmlns:w="http://schemas.openxmlformats.org/wordprocessingml/2006/main" xmlns:w10="urn:schemas-microsoft-com:office:word" xmlns:v="urn:schemas-microsoft-com:vml" xmlns:o="urn:schemas-microsoft-com:office:office" xmlns:mv="urn:schemas-microsoft-com:mac:vml" xmlns:mo="http://schemas.microsoft.com/office/mac/office/2008/main" xmlns=""/>
+                            <ma14:wrappingTextBoxFlag xmlns="" xmlns:mo="http://schemas.microsoft.com/office/mac/office/2008/main" xmlns:mv="urn:schemas-microsoft-com:mac:vml" xmlns:o="urn:schemas-microsoft-com:office:office" xmlns:v="urn:schemas-microsoft-com:vml" xmlns:w10="urn:schemas-microsoft-com:office:word" xmlns:w="http://schemas.openxmlformats.org/wordprocessingml/2006/main" xmlns:ma14="http://schemas.microsoft.com/office/mac/drawingml/2011/main"/>
                           </a:ext>
                         </a:extLst>
                       </wps:spPr>
@@ -19939,7 +19995,7 @@
                         <a:effectLst/>
                         <a:extLst>
                           <a:ext uri="{C572A759-6A51-4108-AA02-DFA0A04FC94B}">
-                            <ma14:wrappingTextBoxFlag xmlns:ma14="http://schemas.microsoft.com/office/mac/drawingml/2011/main" xmlns:w="http://schemas.openxmlformats.org/wordprocessingml/2006/main" xmlns:w10="urn:schemas-microsoft-com:office:word" xmlns:v="urn:schemas-microsoft-com:vml" xmlns:o="urn:schemas-microsoft-com:office:office" xmlns:mv="urn:schemas-microsoft-com:mac:vml" xmlns:mo="http://schemas.microsoft.com/office/mac/office/2008/main" xmlns=""/>
+                            <ma14:wrappingTextBoxFlag xmlns="" xmlns:mo="http://schemas.microsoft.com/office/mac/office/2008/main" xmlns:mv="urn:schemas-microsoft-com:mac:vml" xmlns:o="urn:schemas-microsoft-com:office:office" xmlns:v="urn:schemas-microsoft-com:vml" xmlns:w10="urn:schemas-microsoft-com:office:word" xmlns:w="http://schemas.openxmlformats.org/wordprocessingml/2006/main" xmlns:ma14="http://schemas.microsoft.com/office/mac/drawingml/2011/main"/>
                           </a:ext>
                         </a:extLst>
                       </wps:spPr>
@@ -21459,7 +21515,7 @@
         <w:tab/>
         <w:t>(</w:t>
       </w:r>
-      <w:bookmarkStart w:id="10" w:name="eq1"/>
+      <w:bookmarkStart w:id="9" w:name="eq1"/>
       <w:r>
         <w:fldChar w:fldCharType="begin"/>
       </w:r>
@@ -21478,7 +21534,7 @@
       <w:r>
         <w:fldChar w:fldCharType="end"/>
       </w:r>
-      <w:bookmarkEnd w:id="10"/>
+      <w:bookmarkEnd w:id="9"/>
       <w:r>
         <w:t>)</w:t>
       </w:r>
@@ -21791,7 +21847,11 @@
         <w:ind w:left="450" w:hanging="270"/>
       </w:pPr>
       <w:r>
-        <w:t xml:space="preserve">This will make it such that whenever a new equation is added, the references to the equation will </w:t>
+        <w:t xml:space="preserve">This will make it such that whenever a new equation is added, the references to the </w:t>
+      </w:r>
+      <w:r>
+        <w:lastRenderedPageBreak/>
+        <w:t xml:space="preserve">equation will </w:t>
       </w:r>
       <w:r>
         <w:t xml:space="preserve">be </w:t>
@@ -21886,10 +21946,9 @@
         </w:numPr>
         <w:ind w:left="562" w:hanging="562"/>
       </w:pPr>
-      <w:bookmarkStart w:id="11" w:name="SecSubmittedToCamera"/>
-      <w:bookmarkEnd w:id="11"/>
-      <w:r>
-        <w:lastRenderedPageBreak/>
+      <w:bookmarkStart w:id="10" w:name="SecSubmittedToCamera"/>
+      <w:bookmarkEnd w:id="10"/>
+      <w:r>
         <w:t>Accessibility</w:t>
       </w:r>
     </w:p>
@@ -21987,7 +22046,7 @@
                         <a:effectLst/>
                         <a:extLst>
                           <a:ext uri="{C572A759-6A51-4108-AA02-DFA0A04FC94B}">
-                            <ma14:wrappingTextBoxFlag xmlns:ma14="http://schemas.microsoft.com/office/mac/drawingml/2011/main" xmlns:w="http://schemas.openxmlformats.org/wordprocessingml/2006/main" xmlns:w10="urn:schemas-microsoft-com:office:word" xmlns:v="urn:schemas-microsoft-com:vml" xmlns:o="urn:schemas-microsoft-com:office:office" xmlns:mv="urn:schemas-microsoft-com:mac:vml" xmlns:mo="http://schemas.microsoft.com/office/mac/office/2008/main" xmlns=""/>
+                            <ma14:wrappingTextBoxFlag xmlns="" xmlns:mo="http://schemas.microsoft.com/office/mac/office/2008/main" xmlns:mv="urn:schemas-microsoft-com:mac:vml" xmlns:o="urn:schemas-microsoft-com:office:office" xmlns:v="urn:schemas-microsoft-com:vml" xmlns:w10="urn:schemas-microsoft-com:office:word" xmlns:w="http://schemas.openxmlformats.org/wordprocessingml/2006/main" xmlns:ma14="http://schemas.microsoft.com/office/mac/drawingml/2011/main"/>
                           </a:ext>
                         </a:extLst>
                       </wps:spPr>
@@ -23447,11 +23506,11 @@
         </w:numPr>
         <w:ind w:left="403" w:hanging="403"/>
       </w:pPr>
-      <w:bookmarkStart w:id="12" w:name="Sec3"/>
-      <w:bookmarkStart w:id="13" w:name="LengthOfSubmission"/>
-      <w:bookmarkStart w:id="14" w:name="_Ref432587649"/>
+      <w:bookmarkStart w:id="11" w:name="Sec3"/>
+      <w:bookmarkStart w:id="12" w:name="LengthOfSubmission"/>
+      <w:bookmarkStart w:id="13" w:name="_Ref432587649"/>
+      <w:bookmarkEnd w:id="11"/>
       <w:bookmarkEnd w:id="12"/>
-      <w:bookmarkEnd w:id="13"/>
       <w:r>
         <w:t>Translation of non-English Terms</w:t>
       </w:r>
@@ -23460,7 +23519,7 @@
       <w:pPr>
         <w:pStyle w:val="ACLText"/>
       </w:pPr>
-      <w:bookmarkStart w:id="15" w:name="_Ref344945404"/>
+      <w:bookmarkStart w:id="14" w:name="_Ref344945404"/>
       <w:r>
         <w:t xml:space="preserve">It is also advised to supplement non-English characters and terms with appropriate transliterations and/or translations since not all readers understand all such characters and terms. Inline transliteration or translation can be represented in the order of: </w:t>
       </w:r>
@@ -23501,16 +23560,16 @@
         </w:numPr>
         <w:ind w:left="403" w:hanging="403"/>
       </w:pPr>
-      <w:bookmarkStart w:id="16" w:name="_Ref502057824"/>
+      <w:bookmarkStart w:id="15" w:name="_Ref502057824"/>
       <w:r>
         <w:t>L</w:t>
       </w:r>
       <w:r>
         <w:t>ength of Submission</w:t>
       </w:r>
+      <w:bookmarkEnd w:id="13"/>
       <w:bookmarkEnd w:id="14"/>
       <w:bookmarkEnd w:id="15"/>
-      <w:bookmarkEnd w:id="16"/>
     </w:p>
     <w:p>
       <w:pPr>
@@ -23520,10 +23579,7 @@
         <w:t xml:space="preserve">The </w:t>
       </w:r>
       <w:r>
-        <w:t>ACL 201</w:t>
-      </w:r>
-      <w:r>
-        <w:t>8</w:t>
+        <w:t>NAACL-HLT 2019</w:t>
       </w:r>
       <w:r>
         <w:t xml:space="preserve"> main conference accepts submissions of long papers and short papers</w:t>
@@ -23620,7 +23676,10 @@
         <w:t xml:space="preserve">must </w:t>
       </w:r>
       <w:r>
-        <w:t>be accommodated within these page limits, observing the formatting instructions given in the present document</w:t>
+        <w:t xml:space="preserve">be </w:t>
+      </w:r>
+      <w:r>
+        <w:t>accommodated within these page limits, observing the formatting instructions given in the present document</w:t>
       </w:r>
       <w:r>
         <w:t>. Supplementary material in the form of appendices does not count towards the page limit.</w:t>
@@ -23740,7 +23799,10 @@
         <w:t>Papers that have been or will be submitted to other meetings or publications must indicate this at submission time. Authors of papers accepted for p</w:t>
       </w:r>
       <w:r>
-        <w:t>resentation at ACL 2018</w:t>
+        <w:t xml:space="preserve">resentation at </w:t>
+      </w:r>
+      <w:r>
+        <w:t>NAACL-HLT 2019</w:t>
       </w:r>
       <w:r>
         <w:t xml:space="preserve"> must notify the program chairs by the camera-ready deadline as to whether the paper will be presented. All accepted papers must be presented at the conference to appear in the proceedings. We will not accept for publication or presentation papers that overlap significantly in content or results with papers that will be (or have been) published elsewhere.</w:t>
@@ -23796,7 +23858,7 @@
                         <a:effectLst/>
                         <a:extLst>
                           <a:ext uri="{C572A759-6A51-4108-AA02-DFA0A04FC94B}">
-                            <ma14:wrappingTextBoxFlag xmlns:ma14="http://schemas.microsoft.com/office/mac/drawingml/2011/main" xmlns:w="http://schemas.openxmlformats.org/wordprocessingml/2006/main" xmlns:w10="urn:schemas-microsoft-com:office:word" xmlns:v="urn:schemas-microsoft-com:vml" xmlns:o="urn:schemas-microsoft-com:office:office" xmlns:mv="urn:schemas-microsoft-com:mac:vml" xmlns:mo="http://schemas.microsoft.com/office/mac/office/2008/main" xmlns=""/>
+                            <ma14:wrappingTextBoxFlag xmlns="" xmlns:mo="http://schemas.microsoft.com/office/mac/office/2008/main" xmlns:mv="urn:schemas-microsoft-com:mac:vml" xmlns:o="urn:schemas-microsoft-com:office:office" xmlns:v="urn:schemas-microsoft-com:vml" xmlns:w10="urn:schemas-microsoft-com:office:word" xmlns:w="http://schemas.openxmlformats.org/wordprocessingml/2006/main" xmlns:ma14="http://schemas.microsoft.com/office/mac/drawingml/2011/main"/>
                           </a:ext>
                         </a:extLst>
                       </wps:spPr>
@@ -25348,7 +25410,7 @@
       <w:pPr>
         <w:pStyle w:val="ACLReferencesText"/>
       </w:pPr>
-      <w:bookmarkStart w:id="17" w:name="AhoUllman72"/>
+      <w:bookmarkStart w:id="16" w:name="AhoUllman72"/>
       <w:r>
         <w:t xml:space="preserve">Alfred. V. </w:t>
       </w:r>
@@ -25375,8 +25437,8 @@
       <w:pPr>
         <w:pStyle w:val="ACLReferencesText"/>
       </w:pPr>
-      <w:bookmarkStart w:id="18" w:name="APA83"/>
-      <w:bookmarkEnd w:id="17"/>
+      <w:bookmarkStart w:id="17" w:name="APA83"/>
+      <w:bookmarkEnd w:id="16"/>
       <w:r>
         <w:t xml:space="preserve">American Psychological Association. 1983. </w:t>
       </w:r>
@@ -25397,8 +25459,8 @@
           <w:lang w:eastAsia="en-US"/>
         </w:rPr>
       </w:pPr>
-      <w:bookmarkStart w:id="19" w:name="ChandraEtAl1981"/>
-      <w:bookmarkEnd w:id="18"/>
+      <w:bookmarkStart w:id="18" w:name="ChandraEtAl1981"/>
+      <w:bookmarkEnd w:id="17"/>
       <w:r>
         <w:t xml:space="preserve">Ashok K. Chandra, Dexter C. </w:t>
       </w:r>
@@ -25421,7 +25483,7 @@
       <w:r>
         <w:t xml:space="preserve">. 1981. </w:t>
       </w:r>
-      <w:hyperlink r:id="rId14" w:history="1">
+      <w:hyperlink r:id="rId15" w:history="1">
         <w:r>
           <w:rPr>
             <w:rStyle w:val="ACLHyperlinkChar"/>
@@ -25463,9 +25525,9 @@
       <w:pPr>
         <w:pStyle w:val="ACLReferencesText"/>
       </w:pPr>
-      <w:bookmarkStart w:id="20" w:name="ACM83"/>
-      <w:bookmarkStart w:id="21" w:name="Gusfield1997"/>
-      <w:bookmarkEnd w:id="19"/>
+      <w:bookmarkStart w:id="19" w:name="ACM83"/>
+      <w:bookmarkStart w:id="20" w:name="Gusfield1997"/>
+      <w:bookmarkEnd w:id="18"/>
       <w:r>
         <w:t xml:space="preserve">Association for Computing Machinery. 1983. </w:t>
       </w:r>
@@ -25491,8 +25553,8 @@
           <w:lang w:eastAsia="en-US"/>
         </w:rPr>
       </w:pPr>
-      <w:bookmarkStart w:id="22" w:name="GoodmanEtAl2016"/>
-      <w:bookmarkEnd w:id="20"/>
+      <w:bookmarkStart w:id="21" w:name="GoodmanEtAl2016"/>
+      <w:bookmarkEnd w:id="19"/>
       <w:r>
         <w:rPr>
           <w:lang w:eastAsia="en-US"/>
@@ -25513,7 +25575,7 @@
         </w:rPr>
         <w:t xml:space="preserve">. 2016. </w:t>
       </w:r>
-      <w:hyperlink r:id="rId15" w:history="1">
+      <w:hyperlink r:id="rId16" w:history="1">
         <w:r>
           <w:rPr>
             <w:rStyle w:val="ACLHyperlinkChar"/>
@@ -25593,7 +25655,7 @@
                         <a:effectLst/>
                         <a:extLst>
                           <a:ext uri="{C572A759-6A51-4108-AA02-DFA0A04FC94B}">
-                            <ma14:wrappingTextBoxFlag xmlns:ma14="http://schemas.microsoft.com/office/mac/drawingml/2011/main" xmlns:w="http://schemas.openxmlformats.org/wordprocessingml/2006/main" xmlns:w10="urn:schemas-microsoft-com:office:word" xmlns:v="urn:schemas-microsoft-com:vml" xmlns:o="urn:schemas-microsoft-com:office:office" xmlns:mv="urn:schemas-microsoft-com:mac:vml" xmlns:mo="http://schemas.microsoft.com/office/mac/office/2008/main" xmlns=""/>
+                            <ma14:wrappingTextBoxFlag xmlns="" xmlns:mo="http://schemas.microsoft.com/office/mac/office/2008/main" xmlns:mv="urn:schemas-microsoft-com:mac:vml" xmlns:o="urn:schemas-microsoft-com:office:office" xmlns:v="urn:schemas-microsoft-com:vml" xmlns:w10="urn:schemas-microsoft-com:office:word" xmlns:w="http://schemas.openxmlformats.org/wordprocessingml/2006/main" xmlns:ma14="http://schemas.microsoft.com/office/mac/drawingml/2011/main"/>
                           </a:ext>
                         </a:extLst>
                       </wps:spPr>
@@ -27054,7 +27116,7 @@
         </w:rPr>
         <w:t xml:space="preserve">. Association for Computational Linguistics, pages 1–11. </w:t>
       </w:r>
-      <w:hyperlink r:id="rId16" w:history="1">
+      <w:hyperlink r:id="rId17" w:history="1">
         <w:r>
           <w:rPr>
             <w:rStyle w:val="ACLHyperlinkChar"/>
@@ -27071,7 +27133,7 @@
         <w:t xml:space="preserve">. </w:t>
       </w:r>
     </w:p>
-    <w:bookmarkEnd w:id="22"/>
+    <w:bookmarkEnd w:id="21"/>
     <w:p>
       <w:pPr>
         <w:pStyle w:val="ACLReferencesText"/>
@@ -27109,14 +27171,14 @@
           <w:lang w:eastAsia="en-US"/>
         </w:rPr>
       </w:pPr>
-      <w:bookmarkStart w:id="23" w:name="Harper2014"/>
+      <w:bookmarkStart w:id="22" w:name="Harper2014"/>
       <w:r>
         <w:rPr>
           <w:lang w:eastAsia="en-US"/>
         </w:rPr>
         <w:t xml:space="preserve">Mary Harper. 2014. </w:t>
       </w:r>
-      <w:hyperlink r:id="rId17" w:history="1">
+      <w:hyperlink r:id="rId18" w:history="1">
         <w:r>
           <w:rPr>
             <w:rStyle w:val="Hyperlink"/>
@@ -27146,7 +27208,7 @@
         </w:rPr>
         <w:t xml:space="preserve">. Dublin City University and Association for Computational Linguistics, page 1. </w:t>
       </w:r>
-      <w:hyperlink r:id="rId18" w:history="1">
+      <w:hyperlink r:id="rId19" w:history="1">
         <w:r>
           <w:rPr>
             <w:rStyle w:val="ACLHyperlinkChar"/>
@@ -27166,8 +27228,8 @@
         <w:t xml:space="preserve"> </w:t>
       </w:r>
     </w:p>
-    <w:bookmarkEnd w:id="21"/>
-    <w:bookmarkEnd w:id="23"/>
+    <w:bookmarkEnd w:id="20"/>
+    <w:bookmarkEnd w:id="22"/>
     <w:p>
       <w:pPr>
         <w:pStyle w:val="ACLReferencesText"/>
@@ -27259,24 +27321,91 @@
           <w:numId w:val="5"/>
         </w:numPr>
       </w:pPr>
-      <w:bookmarkStart w:id="24" w:name="_Ref344944678"/>
+      <w:bookmarkStart w:id="23" w:name="_Ref344944678"/>
+      <w:r>
+        <w:t>Appendices</w:t>
+      </w:r>
+    </w:p>
+    <w:p>
+      <w:pPr>
+        <w:pStyle w:val="ACLFirstLine"/>
+        <w:ind w:firstLine="0"/>
+      </w:pPr>
+      <w:r>
+        <w:t xml:space="preserve">Appendices are material </w:t>
+      </w:r>
+      <w:r>
+        <w:t xml:space="preserve">that include but are not limited to </w:t>
+      </w:r>
+      <w:r>
+        <w:t>pseudo</w:t>
+      </w:r>
+      <w:r>
+        <w:t xml:space="preserve">-code, lemmas, formulas, proofs and </w:t>
+      </w:r>
+      <w:r>
+        <w:t>tables</w:t>
+      </w:r>
+      <w:r>
+        <w:t xml:space="preserve"> that are not critical to the reading and understanding of the paper. Appendices </w:t>
+      </w:r>
+      <w:r>
+        <w:t xml:space="preserve">should be </w:t>
+      </w:r>
+      <w:r>
+        <w:rPr>
+          <w:b/>
+        </w:rPr>
+        <w:t>uploaded as supplementary material</w:t>
+      </w:r>
+      <w:r>
+        <w:t xml:space="preserve"> when submitting the paper for review. Upon acceptance, the appendices come after the references, as shown here.</w:t>
+      </w:r>
+    </w:p>
+    <w:p>
+      <w:pPr>
+        <w:pStyle w:val="ACLSection"/>
+        <w:numPr>
+          <w:ilvl w:val="0"/>
+          <w:numId w:val="5"/>
+        </w:numPr>
+      </w:pPr>
       <w:r>
         <w:t>Supplementary Material</w:t>
       </w:r>
-      <w:bookmarkEnd w:id="24"/>
+      <w:bookmarkEnd w:id="23"/>
     </w:p>
     <w:p>
       <w:pPr>
         <w:pStyle w:val="ACLText"/>
       </w:pPr>
       <w:r>
-        <w:t>ACL 201</w:t>
-      </w:r>
-      <w:r>
-        <w:t>8</w:t>
-      </w:r>
-      <w:r>
-        <w:t xml:space="preserve"> also encourages the submission of supplementary material to report preprocessing decisions, model parameters, and other details necessary for the replication of the experiments reported in the paper. Seemingly small preprocessing decisions can sometimes make a large difference in performance, so it is crucial to record such decisions to precisely characterize state-of-the-art methods.</w:t>
+        <w:t xml:space="preserve">Submissions may include resources (software and/or data) used in the work and described in the paper. Papers that are submitted with accompanying software and/or data may receive additional credit toward the overall evaluation score, and the potential impact of the software and data will be </w:t>
+      </w:r>
+      <w:proofErr w:type="gramStart"/>
+      <w:r>
+        <w:t>taken</w:t>
+      </w:r>
+      <w:bookmarkStart w:id="24" w:name="_GoBack"/>
+      <w:bookmarkEnd w:id="24"/>
+      <w:r>
+        <w:t xml:space="preserve"> into account</w:t>
+      </w:r>
+      <w:proofErr w:type="gramEnd"/>
+      <w:r>
+        <w:t xml:space="preserve"> when making the acceptance/rejection decisions. Any accompanying software and/or data should include licenses and documentation of research review as appropriate. </w:t>
+      </w:r>
+    </w:p>
+    <w:p>
+      <w:pPr>
+        <w:pStyle w:val="ACLText"/>
+        <w:ind w:firstLine="284"/>
+      </w:pPr>
+      <w:r>
+        <w:t>NAACL-HLT 2019</w:t>
+      </w:r>
+      <w:r>
+        <w:t xml:space="preserve"> encourages the submission of supplementary material to report preprocessing decisions, model parameters, and other details necessary for the replication of the experiments reported in the paper. Seemingly small preprocessing decisions can sometimes make a large difference in performance, so it is crucial to record such decisions to precisely characterize state-of-the-art methods.</w:t>
       </w:r>
     </w:p>
     <w:p>
@@ -27345,7 +27474,7 @@
                         <a:effectLst/>
                         <a:extLst>
                           <a:ext uri="{C572A759-6A51-4108-AA02-DFA0A04FC94B}">
-                            <ma14:wrappingTextBoxFlag xmlns:ma14="http://schemas.microsoft.com/office/mac/drawingml/2011/main" xmlns:w="http://schemas.openxmlformats.org/wordprocessingml/2006/main" xmlns:w10="urn:schemas-microsoft-com:office:word" xmlns:v="urn:schemas-microsoft-com:vml" xmlns:o="urn:schemas-microsoft-com:office:office" xmlns:mv="urn:schemas-microsoft-com:mac:vml" xmlns:mo="http://schemas.microsoft.com/office/mac/office/2008/main" xmlns=""/>
+                            <ma14:wrappingTextBoxFlag xmlns="" xmlns:mo="http://schemas.microsoft.com/office/mac/office/2008/main" xmlns:mv="urn:schemas-microsoft-com:mac:vml" xmlns:o="urn:schemas-microsoft-com:office:office" xmlns:v="urn:schemas-microsoft-com:vml" xmlns:w10="urn:schemas-microsoft-com:office:word" xmlns:w="http://schemas.openxmlformats.org/wordprocessingml/2006/main" xmlns:ma14="http://schemas.microsoft.com/office/mac/drawingml/2011/main"/>
                           </a:ext>
                         </a:extLst>
                       </wps:spPr>
@@ -28759,70 +28888,6 @@
       <w:r>
         <w:t xml:space="preserve"> material.</w:t>
       </w:r>
-    </w:p>
-    <w:p>
-      <w:pPr>
-        <w:pStyle w:val="ACLFirstLine"/>
-      </w:pPr>
-      <w:r>
-        <w:t>Appendices (</w:t>
-      </w:r>
-      <w:r>
-        <w:rPr>
-          <w:i/>
-        </w:rPr>
-        <w:t>i.e.</w:t>
-      </w:r>
-      <w:r>
-        <w:t xml:space="preserve">, supplementary material in the form of proofs, tables, or pseudo-code) should </w:t>
-      </w:r>
-      <w:r>
-        <w:t xml:space="preserve">be </w:t>
-      </w:r>
-      <w:r>
-        <w:rPr>
-          <w:b/>
-        </w:rPr>
-        <w:t>uploaded as supplementary material</w:t>
-      </w:r>
-      <w:r>
-        <w:t xml:space="preserve"> </w:t>
-      </w:r>
-      <w:r>
-        <w:t>when submitting the paper for review.</w:t>
-      </w:r>
-      <w:r>
-        <w:t xml:space="preserve"> </w:t>
-      </w:r>
-      <w:r>
-        <w:t>Upon acceptance, the appendices come after the references, as shown here</w:t>
-      </w:r>
-      <w:r>
-        <w:t>.</w:t>
-      </w:r>
-    </w:p>
-    <w:p>
-      <w:pPr>
-        <w:pStyle w:val="ACLSection"/>
-        <w:numPr>
-          <w:ilvl w:val="0"/>
-          <w:numId w:val="5"/>
-        </w:numPr>
-      </w:pPr>
-      <w:r>
-        <w:t>Multiple Appendices</w:t>
-      </w:r>
-    </w:p>
-    <w:p>
-      <w:pPr>
-        <w:pStyle w:val="ACLText"/>
-      </w:pPr>
-      <w:r>
-        <w:t>…</w:t>
-      </w:r>
-      <w:r>
-        <w:t>can be gotten by using more than one section. We hope you won't need that.</w:t>
-      </w:r>
       <w:r>
         <w:rPr>
           <w:noProof/>
@@ -28862,7 +28927,7 @@
                         <a:effectLst/>
                         <a:extLst>
                           <a:ext uri="{C572A759-6A51-4108-AA02-DFA0A04FC94B}">
-                            <ma14:wrappingTextBoxFlag xmlns:ma14="http://schemas.microsoft.com/office/mac/drawingml/2011/main" xmlns:w="http://schemas.openxmlformats.org/wordprocessingml/2006/main" xmlns:w10="urn:schemas-microsoft-com:office:word" xmlns:v="urn:schemas-microsoft-com:vml" xmlns:o="urn:schemas-microsoft-com:office:office" xmlns:mv="urn:schemas-microsoft-com:mac:vml" xmlns:mo="http://schemas.microsoft.com/office/mac/office/2008/main" xmlns=""/>
+                            <ma14:wrappingTextBoxFlag xmlns="" xmlns:mo="http://schemas.microsoft.com/office/mac/office/2008/main" xmlns:mv="urn:schemas-microsoft-com:mac:vml" xmlns:o="urn:schemas-microsoft-com:office:office" xmlns:v="urn:schemas-microsoft-com:vml" xmlns:w10="urn:schemas-microsoft-com:office:word" xmlns:w="http://schemas.openxmlformats.org/wordprocessingml/2006/main" xmlns:ma14="http://schemas.microsoft.com/office/mac/drawingml/2011/main"/>
                           </a:ext>
                         </a:extLst>
                       </wps:spPr>
@@ -28932,8 +28997,8 @@
       </w:pPr>
     </w:p>
     <w:sectPr>
-      <w:headerReference w:type="default" r:id="rId19"/>
-      <w:footerReference w:type="default" r:id="rId20"/>
+      <w:headerReference w:type="default" r:id="rId20"/>
+      <w:footerReference w:type="default" r:id="rId21"/>
       <w:pgSz w:w="11909" w:h="16834" w:code="9"/>
       <w:pgMar w:top="1411" w:right="1411" w:bottom="1440" w:left="1411" w:header="475" w:footer="360" w:gutter="0"/>
       <w:cols w:num="2" w:space="389"/>
@@ -28944,7 +29009,7 @@
 </file>
 
 <file path=word/endnotes.xml><?xml version="1.0" encoding="utf-8"?>
-<w:endnotes xmlns:wpc="http://schemas.microsoft.com/office/word/2010/wordprocessingCanvas" xmlns:cx="http://schemas.microsoft.com/office/drawing/2014/chartex" xmlns:cx1="http://schemas.microsoft.com/office/drawing/2015/9/8/chartex" xmlns:cx2="http://schemas.microsoft.com/office/drawing/2015/10/21/chartex" xmlns:cx3="http://schemas.microsoft.com/office/drawing/2016/5/9/chartex" xmlns:cx4="http://schemas.microsoft.com/office/drawing/2016/5/10/chartex" xmlns:cx5="http://schemas.microsoft.com/office/drawing/2016/5/11/chartex" xmlns:cx6="http://schemas.microsoft.com/office/drawing/2016/5/12/chartex" xmlns:cx7="http://schemas.microsoft.com/office/drawing/2016/5/13/chartex" xmlns:cx8="http://schemas.microsoft.com/office/drawing/2016/5/14/chartex" xmlns:mc="http://schemas.openxmlformats.org/markup-compatibility/2006" xmlns:aink="http://schemas.microsoft.com/office/drawing/2016/ink" xmlns:am3d="http://schemas.microsoft.com/office/drawing/2017/model3d" xmlns:o="urn:schemas-microsoft-com:office:office" xmlns:r="http://schemas.openxmlformats.org/officeDocument/2006/relationships" xmlns:m="http://schemas.openxmlformats.org/officeDocument/2006/math" xmlns:v="urn:schemas-microsoft-com:vml" xmlns:wp14="http://schemas.microsoft.com/office/word/2010/wordprocessingDrawing" xmlns:wp="http://schemas.openxmlformats.org/drawingml/2006/wordprocessingDrawing" xmlns:w10="urn:schemas-microsoft-com:office:word" xmlns:w="http://schemas.openxmlformats.org/wordprocessingml/2006/main" xmlns:w14="http://schemas.microsoft.com/office/word/2010/wordml" xmlns:w15="http://schemas.microsoft.com/office/word/2012/wordml" xmlns:w16se="http://schemas.microsoft.com/office/word/2015/wordml/symex" xmlns:wpg="http://schemas.microsoft.com/office/word/2010/wordprocessingGroup" xmlns:wpi="http://schemas.microsoft.com/office/word/2010/wordprocessingInk" xmlns:wne="http://schemas.microsoft.com/office/word/2006/wordml" xmlns:wps="http://schemas.microsoft.com/office/word/2010/wordprocessingShape" mc:Ignorable="w14 w15 w16se wp14">
+<w:endnotes xmlns:wpc="http://schemas.microsoft.com/office/word/2010/wordprocessingCanvas" xmlns:cx="http://schemas.microsoft.com/office/drawing/2014/chartex" xmlns:cx1="http://schemas.microsoft.com/office/drawing/2015/9/8/chartex" xmlns:cx2="http://schemas.microsoft.com/office/drawing/2015/10/21/chartex" xmlns:cx3="http://schemas.microsoft.com/office/drawing/2016/5/9/chartex" xmlns:cx4="http://schemas.microsoft.com/office/drawing/2016/5/10/chartex" xmlns:cx5="http://schemas.microsoft.com/office/drawing/2016/5/11/chartex" xmlns:cx6="http://schemas.microsoft.com/office/drawing/2016/5/12/chartex" xmlns:cx7="http://schemas.microsoft.com/office/drawing/2016/5/13/chartex" xmlns:cx8="http://schemas.microsoft.com/office/drawing/2016/5/14/chartex" xmlns:mc="http://schemas.openxmlformats.org/markup-compatibility/2006" xmlns:aink="http://schemas.microsoft.com/office/drawing/2016/ink" xmlns:am3d="http://schemas.microsoft.com/office/drawing/2017/model3d" xmlns:o="urn:schemas-microsoft-com:office:office" xmlns:r="http://schemas.openxmlformats.org/officeDocument/2006/relationships" xmlns:m="http://schemas.openxmlformats.org/officeDocument/2006/math" xmlns:v="urn:schemas-microsoft-com:vml" xmlns:wp14="http://schemas.microsoft.com/office/word/2010/wordprocessingDrawing" xmlns:wp="http://schemas.openxmlformats.org/drawingml/2006/wordprocessingDrawing" xmlns:w10="urn:schemas-microsoft-com:office:word" xmlns:w="http://schemas.openxmlformats.org/wordprocessingml/2006/main" xmlns:w14="http://schemas.microsoft.com/office/word/2010/wordml" xmlns:w15="http://schemas.microsoft.com/office/word/2012/wordml" xmlns:w16cid="http://schemas.microsoft.com/office/word/2016/wordml/cid" xmlns:w16se="http://schemas.microsoft.com/office/word/2015/wordml/symex" xmlns:wpg="http://schemas.microsoft.com/office/word/2010/wordprocessingGroup" xmlns:wpi="http://schemas.microsoft.com/office/word/2010/wordprocessingInk" xmlns:wne="http://schemas.microsoft.com/office/word/2006/wordml" xmlns:wps="http://schemas.microsoft.com/office/word/2010/wordprocessingShape" mc:Ignorable="w14 w15 w16se w16cid wp14">
   <w:endnote w:type="separator" w:id="-1">
     <w:p>
       <w:pPr>
@@ -28969,7 +29034,7 @@
 </file>
 
 <file path=word/footer1.xml><?xml version="1.0" encoding="utf-8"?>
-<w:ftr xmlns:wpc="http://schemas.microsoft.com/office/word/2010/wordprocessingCanvas" xmlns:cx="http://schemas.microsoft.com/office/drawing/2014/chartex" xmlns:cx1="http://schemas.microsoft.com/office/drawing/2015/9/8/chartex" xmlns:cx2="http://schemas.microsoft.com/office/drawing/2015/10/21/chartex" xmlns:cx3="http://schemas.microsoft.com/office/drawing/2016/5/9/chartex" xmlns:cx4="http://schemas.microsoft.com/office/drawing/2016/5/10/chartex" xmlns:cx5="http://schemas.microsoft.com/office/drawing/2016/5/11/chartex" xmlns:cx6="http://schemas.microsoft.com/office/drawing/2016/5/12/chartex" xmlns:cx7="http://schemas.microsoft.com/office/drawing/2016/5/13/chartex" xmlns:cx8="http://schemas.microsoft.com/office/drawing/2016/5/14/chartex" xmlns:mc="http://schemas.openxmlformats.org/markup-compatibility/2006" xmlns:aink="http://schemas.microsoft.com/office/drawing/2016/ink" xmlns:am3d="http://schemas.microsoft.com/office/drawing/2017/model3d" xmlns:o="urn:schemas-microsoft-com:office:office" xmlns:r="http://schemas.openxmlformats.org/officeDocument/2006/relationships" xmlns:m="http://schemas.openxmlformats.org/officeDocument/2006/math" xmlns:v="urn:schemas-microsoft-com:vml" xmlns:wp14="http://schemas.microsoft.com/office/word/2010/wordprocessingDrawing" xmlns:wp="http://schemas.openxmlformats.org/drawingml/2006/wordprocessingDrawing" xmlns:w10="urn:schemas-microsoft-com:office:word" xmlns:w="http://schemas.openxmlformats.org/wordprocessingml/2006/main" xmlns:w14="http://schemas.microsoft.com/office/word/2010/wordml" xmlns:w15="http://schemas.microsoft.com/office/word/2012/wordml" xmlns:w16se="http://schemas.microsoft.com/office/word/2015/wordml/symex" xmlns:wpg="http://schemas.microsoft.com/office/word/2010/wordprocessingGroup" xmlns:wpi="http://schemas.microsoft.com/office/word/2010/wordprocessingInk" xmlns:wne="http://schemas.microsoft.com/office/word/2006/wordml" xmlns:wps="http://schemas.microsoft.com/office/word/2010/wordprocessingShape" mc:Ignorable="w14 w15 w16se wp14">
+<w:ftr xmlns:wpc="http://schemas.microsoft.com/office/word/2010/wordprocessingCanvas" xmlns:cx="http://schemas.microsoft.com/office/drawing/2014/chartex" xmlns:cx1="http://schemas.microsoft.com/office/drawing/2015/9/8/chartex" xmlns:cx2="http://schemas.microsoft.com/office/drawing/2015/10/21/chartex" xmlns:cx3="http://schemas.microsoft.com/office/drawing/2016/5/9/chartex" xmlns:cx4="http://schemas.microsoft.com/office/drawing/2016/5/10/chartex" xmlns:cx5="http://schemas.microsoft.com/office/drawing/2016/5/11/chartex" xmlns:cx6="http://schemas.microsoft.com/office/drawing/2016/5/12/chartex" xmlns:cx7="http://schemas.microsoft.com/office/drawing/2016/5/13/chartex" xmlns:cx8="http://schemas.microsoft.com/office/drawing/2016/5/14/chartex" xmlns:mc="http://schemas.openxmlformats.org/markup-compatibility/2006" xmlns:aink="http://schemas.microsoft.com/office/drawing/2016/ink" xmlns:am3d="http://schemas.microsoft.com/office/drawing/2017/model3d" xmlns:o="urn:schemas-microsoft-com:office:office" xmlns:r="http://schemas.openxmlformats.org/officeDocument/2006/relationships" xmlns:m="http://schemas.openxmlformats.org/officeDocument/2006/math" xmlns:v="urn:schemas-microsoft-com:vml" xmlns:wp14="http://schemas.microsoft.com/office/word/2010/wordprocessingDrawing" xmlns:wp="http://schemas.openxmlformats.org/drawingml/2006/wordprocessingDrawing" xmlns:w10="urn:schemas-microsoft-com:office:word" xmlns:w="http://schemas.openxmlformats.org/wordprocessingml/2006/main" xmlns:w14="http://schemas.microsoft.com/office/word/2010/wordml" xmlns:w15="http://schemas.microsoft.com/office/word/2012/wordml" xmlns:w16cid="http://schemas.microsoft.com/office/word/2016/wordml/cid" xmlns:w16se="http://schemas.microsoft.com/office/word/2015/wordml/symex" xmlns:wpg="http://schemas.microsoft.com/office/word/2010/wordprocessingGroup" xmlns:wpi="http://schemas.microsoft.com/office/word/2010/wordprocessingInk" xmlns:wne="http://schemas.microsoft.com/office/word/2006/wordml" xmlns:wps="http://schemas.microsoft.com/office/word/2010/wordprocessingShape" mc:Ignorable="w14 w15 w16se w16cid wp14">
   <w:sdt>
     <w:sdtPr>
       <w:rPr>
@@ -29039,7 +29104,7 @@
 </file>
 
 <file path=word/footnotes.xml><?xml version="1.0" encoding="utf-8"?>
-<w:footnotes xmlns:wpc="http://schemas.microsoft.com/office/word/2010/wordprocessingCanvas" xmlns:cx="http://schemas.microsoft.com/office/drawing/2014/chartex" xmlns:cx1="http://schemas.microsoft.com/office/drawing/2015/9/8/chartex" xmlns:cx2="http://schemas.microsoft.com/office/drawing/2015/10/21/chartex" xmlns:cx3="http://schemas.microsoft.com/office/drawing/2016/5/9/chartex" xmlns:cx4="http://schemas.microsoft.com/office/drawing/2016/5/10/chartex" xmlns:cx5="http://schemas.microsoft.com/office/drawing/2016/5/11/chartex" xmlns:cx6="http://schemas.microsoft.com/office/drawing/2016/5/12/chartex" xmlns:cx7="http://schemas.microsoft.com/office/drawing/2016/5/13/chartex" xmlns:cx8="http://schemas.microsoft.com/office/drawing/2016/5/14/chartex" xmlns:mc="http://schemas.openxmlformats.org/markup-compatibility/2006" xmlns:aink="http://schemas.microsoft.com/office/drawing/2016/ink" xmlns:am3d="http://schemas.microsoft.com/office/drawing/2017/model3d" xmlns:o="urn:schemas-microsoft-com:office:office" xmlns:r="http://schemas.openxmlformats.org/officeDocument/2006/relationships" xmlns:m="http://schemas.openxmlformats.org/officeDocument/2006/math" xmlns:v="urn:schemas-microsoft-com:vml" xmlns:wp14="http://schemas.microsoft.com/office/word/2010/wordprocessingDrawing" xmlns:wp="http://schemas.openxmlformats.org/drawingml/2006/wordprocessingDrawing" xmlns:w10="urn:schemas-microsoft-com:office:word" xmlns:w="http://schemas.openxmlformats.org/wordprocessingml/2006/main" xmlns:w14="http://schemas.microsoft.com/office/word/2010/wordml" xmlns:w15="http://schemas.microsoft.com/office/word/2012/wordml" xmlns:w16se="http://schemas.microsoft.com/office/word/2015/wordml/symex" xmlns:wpg="http://schemas.microsoft.com/office/word/2010/wordprocessingGroup" xmlns:wpi="http://schemas.microsoft.com/office/word/2010/wordprocessingInk" xmlns:wne="http://schemas.microsoft.com/office/word/2006/wordml" xmlns:wps="http://schemas.microsoft.com/office/word/2010/wordprocessingShape" mc:Ignorable="w14 w15 w16se wp14">
+<w:footnotes xmlns:wpc="http://schemas.microsoft.com/office/word/2010/wordprocessingCanvas" xmlns:cx="http://schemas.microsoft.com/office/drawing/2014/chartex" xmlns:cx1="http://schemas.microsoft.com/office/drawing/2015/9/8/chartex" xmlns:cx2="http://schemas.microsoft.com/office/drawing/2015/10/21/chartex" xmlns:cx3="http://schemas.microsoft.com/office/drawing/2016/5/9/chartex" xmlns:cx4="http://schemas.microsoft.com/office/drawing/2016/5/10/chartex" xmlns:cx5="http://schemas.microsoft.com/office/drawing/2016/5/11/chartex" xmlns:cx6="http://schemas.microsoft.com/office/drawing/2016/5/12/chartex" xmlns:cx7="http://schemas.microsoft.com/office/drawing/2016/5/13/chartex" xmlns:cx8="http://schemas.microsoft.com/office/drawing/2016/5/14/chartex" xmlns:mc="http://schemas.openxmlformats.org/markup-compatibility/2006" xmlns:aink="http://schemas.microsoft.com/office/drawing/2016/ink" xmlns:am3d="http://schemas.microsoft.com/office/drawing/2017/model3d" xmlns:o="urn:schemas-microsoft-com:office:office" xmlns:r="http://schemas.openxmlformats.org/officeDocument/2006/relationships" xmlns:m="http://schemas.openxmlformats.org/officeDocument/2006/math" xmlns:v="urn:schemas-microsoft-com:vml" xmlns:wp14="http://schemas.microsoft.com/office/word/2010/wordprocessingDrawing" xmlns:wp="http://schemas.openxmlformats.org/drawingml/2006/wordprocessingDrawing" xmlns:w10="urn:schemas-microsoft-com:office:word" xmlns:w="http://schemas.openxmlformats.org/wordprocessingml/2006/main" xmlns:w14="http://schemas.microsoft.com/office/word/2010/wordml" xmlns:w15="http://schemas.microsoft.com/office/word/2012/wordml" xmlns:w16cid="http://schemas.microsoft.com/office/word/2016/wordml/cid" xmlns:w16se="http://schemas.microsoft.com/office/word/2015/wordml/symex" xmlns:wpg="http://schemas.microsoft.com/office/word/2010/wordprocessingGroup" xmlns:wpi="http://schemas.microsoft.com/office/word/2010/wordprocessingInk" xmlns:wne="http://schemas.microsoft.com/office/word/2006/wordml" xmlns:wps="http://schemas.microsoft.com/office/word/2010/wordprocessingShape" mc:Ignorable="w14 w15 w16se w16cid wp14">
   <w:footnote w:type="separator" w:id="-1">
     <w:p>
       <w:pPr>
@@ -29128,7 +29193,7 @@
 </file>
 
 <file path=word/header1.xml><?xml version="1.0" encoding="utf-8"?>
-<w:hdr xmlns:wpc="http://schemas.microsoft.com/office/word/2010/wordprocessingCanvas" xmlns:cx="http://schemas.microsoft.com/office/drawing/2014/chartex" xmlns:cx1="http://schemas.microsoft.com/office/drawing/2015/9/8/chartex" xmlns:cx2="http://schemas.microsoft.com/office/drawing/2015/10/21/chartex" xmlns:cx3="http://schemas.microsoft.com/office/drawing/2016/5/9/chartex" xmlns:cx4="http://schemas.microsoft.com/office/drawing/2016/5/10/chartex" xmlns:cx5="http://schemas.microsoft.com/office/drawing/2016/5/11/chartex" xmlns:cx6="http://schemas.microsoft.com/office/drawing/2016/5/12/chartex" xmlns:cx7="http://schemas.microsoft.com/office/drawing/2016/5/13/chartex" xmlns:cx8="http://schemas.microsoft.com/office/drawing/2016/5/14/chartex" xmlns:mc="http://schemas.openxmlformats.org/markup-compatibility/2006" xmlns:aink="http://schemas.microsoft.com/office/drawing/2016/ink" xmlns:am3d="http://schemas.microsoft.com/office/drawing/2017/model3d" xmlns:o="urn:schemas-microsoft-com:office:office" xmlns:r="http://schemas.openxmlformats.org/officeDocument/2006/relationships" xmlns:m="http://schemas.openxmlformats.org/officeDocument/2006/math" xmlns:v="urn:schemas-microsoft-com:vml" xmlns:wp14="http://schemas.microsoft.com/office/word/2010/wordprocessingDrawing" xmlns:wp="http://schemas.openxmlformats.org/drawingml/2006/wordprocessingDrawing" xmlns:w10="urn:schemas-microsoft-com:office:word" xmlns:w="http://schemas.openxmlformats.org/wordprocessingml/2006/main" xmlns:w14="http://schemas.microsoft.com/office/word/2010/wordml" xmlns:w15="http://schemas.microsoft.com/office/word/2012/wordml" xmlns:w16se="http://schemas.microsoft.com/office/word/2015/wordml/symex" xmlns:wpg="http://schemas.microsoft.com/office/word/2010/wordprocessingGroup" xmlns:wpi="http://schemas.microsoft.com/office/word/2010/wordprocessingInk" xmlns:wne="http://schemas.microsoft.com/office/word/2006/wordml" xmlns:wps="http://schemas.microsoft.com/office/word/2010/wordprocessingShape" mc:Ignorable="w14 w15 w16se wp14">
+<w:hdr xmlns:wpc="http://schemas.microsoft.com/office/word/2010/wordprocessingCanvas" xmlns:cx="http://schemas.microsoft.com/office/drawing/2014/chartex" xmlns:cx1="http://schemas.microsoft.com/office/drawing/2015/9/8/chartex" xmlns:cx2="http://schemas.microsoft.com/office/drawing/2015/10/21/chartex" xmlns:cx3="http://schemas.microsoft.com/office/drawing/2016/5/9/chartex" xmlns:cx4="http://schemas.microsoft.com/office/drawing/2016/5/10/chartex" xmlns:cx5="http://schemas.microsoft.com/office/drawing/2016/5/11/chartex" xmlns:cx6="http://schemas.microsoft.com/office/drawing/2016/5/12/chartex" xmlns:cx7="http://schemas.microsoft.com/office/drawing/2016/5/13/chartex" xmlns:cx8="http://schemas.microsoft.com/office/drawing/2016/5/14/chartex" xmlns:mc="http://schemas.openxmlformats.org/markup-compatibility/2006" xmlns:aink="http://schemas.microsoft.com/office/drawing/2016/ink" xmlns:am3d="http://schemas.microsoft.com/office/drawing/2017/model3d" xmlns:o="urn:schemas-microsoft-com:office:office" xmlns:r="http://schemas.openxmlformats.org/officeDocument/2006/relationships" xmlns:m="http://schemas.openxmlformats.org/officeDocument/2006/math" xmlns:v="urn:schemas-microsoft-com:vml" xmlns:wp14="http://schemas.microsoft.com/office/word/2010/wordprocessingDrawing" xmlns:wp="http://schemas.openxmlformats.org/drawingml/2006/wordprocessingDrawing" xmlns:w10="urn:schemas-microsoft-com:office:word" xmlns:w="http://schemas.openxmlformats.org/wordprocessingml/2006/main" xmlns:w14="http://schemas.microsoft.com/office/word/2010/wordml" xmlns:w15="http://schemas.microsoft.com/office/word/2012/wordml" xmlns:w16cid="http://schemas.microsoft.com/office/word/2016/wordml/cid" xmlns:w16se="http://schemas.microsoft.com/office/word/2015/wordml/symex" xmlns:wpg="http://schemas.microsoft.com/office/word/2010/wordprocessingGroup" xmlns:wpi="http://schemas.microsoft.com/office/word/2010/wordprocessingInk" xmlns:wne="http://schemas.microsoft.com/office/word/2006/wordml" xmlns:wps="http://schemas.microsoft.com/office/word/2010/wordprocessingShape" mc:Ignorable="w14 w15 w16se w16cid wp14">
   <w:p>
     <w:pPr>
       <w:pStyle w:val="ACLSubmissionConfidentialityHeader"/>
@@ -29137,10 +29202,7 @@
     <w:bookmarkStart w:id="26" w:name="_Hlk501892325"/>
     <w:bookmarkStart w:id="27" w:name="_Hlk501892326"/>
     <w:r>
-      <w:t>ACL 201</w:t>
-    </w:r>
-    <w:r>
-      <w:t>8</w:t>
+      <w:t>NAACL-HLT 2019</w:t>
     </w:r>
     <w:r>
       <w:t xml:space="preserve"> Submis</w:t>
@@ -29159,7 +29221,7 @@
 </file>
 
 <file path=word/numbering.xml><?xml version="1.0" encoding="utf-8"?>
-<w:numbering xmlns:wpc="http://schemas.microsoft.com/office/word/2010/wordprocessingCanvas" xmlns:cx="http://schemas.microsoft.com/office/drawing/2014/chartex" xmlns:cx1="http://schemas.microsoft.com/office/drawing/2015/9/8/chartex" xmlns:cx2="http://schemas.microsoft.com/office/drawing/2015/10/21/chartex" xmlns:cx3="http://schemas.microsoft.com/office/drawing/2016/5/9/chartex" xmlns:cx4="http://schemas.microsoft.com/office/drawing/2016/5/10/chartex" xmlns:cx5="http://schemas.microsoft.com/office/drawing/2016/5/11/chartex" xmlns:cx6="http://schemas.microsoft.com/office/drawing/2016/5/12/chartex" xmlns:cx7="http://schemas.microsoft.com/office/drawing/2016/5/13/chartex" xmlns:cx8="http://schemas.microsoft.com/office/drawing/2016/5/14/chartex" xmlns:mc="http://schemas.openxmlformats.org/markup-compatibility/2006" xmlns:aink="http://schemas.microsoft.com/office/drawing/2016/ink" xmlns:am3d="http://schemas.microsoft.com/office/drawing/2017/model3d" xmlns:o="urn:schemas-microsoft-com:office:office" xmlns:r="http://schemas.openxmlformats.org/officeDocument/2006/relationships" xmlns:m="http://schemas.openxmlformats.org/officeDocument/2006/math" xmlns:v="urn:schemas-microsoft-com:vml" xmlns:wp14="http://schemas.microsoft.com/office/word/2010/wordprocessingDrawing" xmlns:wp="http://schemas.openxmlformats.org/drawingml/2006/wordprocessingDrawing" xmlns:w10="urn:schemas-microsoft-com:office:word" xmlns:w="http://schemas.openxmlformats.org/wordprocessingml/2006/main" xmlns:w14="http://schemas.microsoft.com/office/word/2010/wordml" xmlns:w15="http://schemas.microsoft.com/office/word/2012/wordml" xmlns:w16se="http://schemas.microsoft.com/office/word/2015/wordml/symex" xmlns:wpg="http://schemas.microsoft.com/office/word/2010/wordprocessingGroup" xmlns:wpi="http://schemas.microsoft.com/office/word/2010/wordprocessingInk" xmlns:wne="http://schemas.microsoft.com/office/word/2006/wordml" xmlns:wps="http://schemas.microsoft.com/office/word/2010/wordprocessingShape" mc:Ignorable="w14 w15 w16se wp14">
+<w:numbering xmlns:wpc="http://schemas.microsoft.com/office/word/2010/wordprocessingCanvas" xmlns:cx="http://schemas.microsoft.com/office/drawing/2014/chartex" xmlns:cx1="http://schemas.microsoft.com/office/drawing/2015/9/8/chartex" xmlns:cx2="http://schemas.microsoft.com/office/drawing/2015/10/21/chartex" xmlns:cx3="http://schemas.microsoft.com/office/drawing/2016/5/9/chartex" xmlns:cx4="http://schemas.microsoft.com/office/drawing/2016/5/10/chartex" xmlns:cx5="http://schemas.microsoft.com/office/drawing/2016/5/11/chartex" xmlns:cx6="http://schemas.microsoft.com/office/drawing/2016/5/12/chartex" xmlns:cx7="http://schemas.microsoft.com/office/drawing/2016/5/13/chartex" xmlns:cx8="http://schemas.microsoft.com/office/drawing/2016/5/14/chartex" xmlns:mc="http://schemas.openxmlformats.org/markup-compatibility/2006" xmlns:aink="http://schemas.microsoft.com/office/drawing/2016/ink" xmlns:am3d="http://schemas.microsoft.com/office/drawing/2017/model3d" xmlns:o="urn:schemas-microsoft-com:office:office" xmlns:r="http://schemas.openxmlformats.org/officeDocument/2006/relationships" xmlns:m="http://schemas.openxmlformats.org/officeDocument/2006/math" xmlns:v="urn:schemas-microsoft-com:vml" xmlns:wp14="http://schemas.microsoft.com/office/word/2010/wordprocessingDrawing" xmlns:wp="http://schemas.openxmlformats.org/drawingml/2006/wordprocessingDrawing" xmlns:w10="urn:schemas-microsoft-com:office:word" xmlns:w="http://schemas.openxmlformats.org/wordprocessingml/2006/main" xmlns:w14="http://schemas.microsoft.com/office/word/2010/wordml" xmlns:w15="http://schemas.microsoft.com/office/word/2012/wordml" xmlns:w16cid="http://schemas.microsoft.com/office/word/2016/wordml/cid" xmlns:w16se="http://schemas.microsoft.com/office/word/2015/wordml/symex" xmlns:wpg="http://schemas.microsoft.com/office/word/2010/wordprocessingGroup" xmlns:wpi="http://schemas.microsoft.com/office/word/2010/wordprocessingInk" xmlns:wne="http://schemas.microsoft.com/office/word/2006/wordml" xmlns:wps="http://schemas.microsoft.com/office/word/2010/wordprocessingShape" mc:Ignorable="w14 w15 w16se w16cid wp14">
   <w:abstractNum w:abstractNumId="0" w15:restartNumberingAfterBreak="0">
     <w:nsid w:val="08F97AB1"/>
     <w:multiLevelType w:val="multilevel"/>
@@ -30051,7 +30113,7 @@
 </file>
 
 <file path=word/styles.xml><?xml version="1.0" encoding="utf-8"?>
-<w:styles xmlns:mc="http://schemas.openxmlformats.org/markup-compatibility/2006" xmlns:r="http://schemas.openxmlformats.org/officeDocument/2006/relationships" xmlns:w="http://schemas.openxmlformats.org/wordprocessingml/2006/main" xmlns:w14="http://schemas.microsoft.com/office/word/2010/wordml" xmlns:w15="http://schemas.microsoft.com/office/word/2012/wordml" xmlns:w16se="http://schemas.microsoft.com/office/word/2015/wordml/symex" mc:Ignorable="w14 w15 w16se">
+<w:styles xmlns:mc="http://schemas.openxmlformats.org/markup-compatibility/2006" xmlns:r="http://schemas.openxmlformats.org/officeDocument/2006/relationships" xmlns:w="http://schemas.openxmlformats.org/wordprocessingml/2006/main" xmlns:w14="http://schemas.microsoft.com/office/word/2010/wordml" xmlns:w15="http://schemas.microsoft.com/office/word/2012/wordml" xmlns:w16cid="http://schemas.microsoft.com/office/word/2016/wordml/cid" xmlns:w16se="http://schemas.microsoft.com/office/word/2015/wordml/symex" mc:Ignorable="w14 w15 w16se w16cid">
   <w:docDefaults>
     <w:rPrDefault>
       <w:rPr>
@@ -30499,6 +30561,7 @@
   <w:style w:type="character" w:default="1" w:styleId="DefaultParagraphFont">
     <w:name w:val="Default Paragraph Font"/>
     <w:uiPriority w:val="1"/>
+    <w:semiHidden/>
     <w:unhideWhenUsed/>
   </w:style>
   <w:style w:type="table" w:default="1" w:styleId="TableNormal">
@@ -31436,6 +31499,11 @@
       <w:lang w:eastAsia="de-DE"/>
     </w:rPr>
   </w:style>
+  <w:style w:type="character" w:customStyle="1" w:styleId="gi">
+    <w:name w:val="gi"/>
+    <w:basedOn w:val="DefaultParagraphFont"/>
+    <w:rsid w:val="00A45C6C"/>
+  </w:style>
 </w:styles>
 </file>
 
@@ -31698,4 +31766,16 @@
     </a:ext>
   </a:extLst>
 </a:theme>
+</file>
+
+<file path=customXml/item1.xml><?xml version="1.0" encoding="utf-8"?>
+<b:Sources xmlns:b="http://schemas.openxmlformats.org/officeDocument/2006/bibliography" xmlns="http://schemas.openxmlformats.org/officeDocument/2006/bibliography" SelectedStyle="\APASixthEditionOfficeOnline.xsl" StyleName="APA" Version="6"/>
+</file>
+
+<file path=customXml/itemProps1.xml><?xml version="1.0" encoding="utf-8"?>
+<ds:datastoreItem xmlns:ds="http://schemas.openxmlformats.org/officeDocument/2006/customXml" ds:itemID="{79404305-83AD-4731-B716-A099A0F155BC}">
+  <ds:schemaRefs>
+    <ds:schemaRef ds:uri="http://schemas.openxmlformats.org/officeDocument/2006/bibliography"/>
+  </ds:schemaRefs>
+</ds:datastoreItem>
 </file>
</xml_diff>